<commit_message>
Updated for Port configs
</commit_message>
<xml_diff>
--- a/docs/development/Sage300SDK_GlobalSearch.docx
+++ b/docs/development/Sage300SDK_GlobalSearch.docx
@@ -1,6 +1,6 @@
 
 <file path=word/document.xml><?xml version="1.0" encoding="utf-8"?>
-<w:document xmlns:wpc="http://schemas.microsoft.com/office/word/2010/wordprocessingCanvas" xmlns:cx="http://schemas.microsoft.com/office/drawing/2014/chartex" xmlns:cx1="http://schemas.microsoft.com/office/drawing/2015/9/8/chartex" xmlns:cx2="http://schemas.microsoft.com/office/drawing/2015/10/21/chartex" xmlns:cx3="http://schemas.microsoft.com/office/drawing/2016/5/9/chartex" xmlns:cx4="http://schemas.microsoft.com/office/drawing/2016/5/10/chartex" xmlns:cx5="http://schemas.microsoft.com/office/drawing/2016/5/11/chartex" xmlns:cx6="http://schemas.microsoft.com/office/drawing/2016/5/12/chartex" xmlns:cx7="http://schemas.microsoft.com/office/drawing/2016/5/13/chartex" xmlns:cx8="http://schemas.microsoft.com/office/drawing/2016/5/14/chartex" xmlns:mc="http://schemas.openxmlformats.org/markup-compatibility/2006" xmlns:aink="http://schemas.microsoft.com/office/drawing/2016/ink" xmlns:am3d="http://schemas.microsoft.com/office/drawing/2017/model3d" xmlns:o="urn:schemas-microsoft-com:office:office" xmlns:r="http://schemas.openxmlformats.org/officeDocument/2006/relationships" xmlns:m="http://schemas.openxmlformats.org/officeDocument/2006/math" xmlns:v="urn:schemas-microsoft-com:vml" xmlns:wp14="http://schemas.microsoft.com/office/word/2010/wordprocessingDrawing" xmlns:wp="http://schemas.openxmlformats.org/drawingml/2006/wordprocessingDrawing" xmlns:w10="urn:schemas-microsoft-com:office:word" xmlns:w="http://schemas.openxmlformats.org/wordprocessingml/2006/main" xmlns:w14="http://schemas.microsoft.com/office/word/2010/wordml" xmlns:w15="http://schemas.microsoft.com/office/word/2012/wordml" xmlns:w16cid="http://schemas.microsoft.com/office/word/2016/wordml/cid" xmlns:w16se="http://schemas.microsoft.com/office/word/2015/wordml/symex" xmlns:wpg="http://schemas.microsoft.com/office/word/2010/wordprocessingGroup" xmlns:wpi="http://schemas.microsoft.com/office/word/2010/wordprocessingInk" xmlns:wne="http://schemas.microsoft.com/office/word/2006/wordml" xmlns:wps="http://schemas.microsoft.com/office/word/2010/wordprocessingShape" mc:Ignorable="w14 w15 w16se w16cid wp14">
+<w:document xmlns:wpc="http://schemas.microsoft.com/office/word/2010/wordprocessingCanvas" xmlns:cx="http://schemas.microsoft.com/office/drawing/2014/chartex" xmlns:cx1="http://schemas.microsoft.com/office/drawing/2015/9/8/chartex" xmlns:cx2="http://schemas.microsoft.com/office/drawing/2015/10/21/chartex" xmlns:cx3="http://schemas.microsoft.com/office/drawing/2016/5/9/chartex" xmlns:cx4="http://schemas.microsoft.com/office/drawing/2016/5/10/chartex" xmlns:cx5="http://schemas.microsoft.com/office/drawing/2016/5/11/chartex" xmlns:cx6="http://schemas.microsoft.com/office/drawing/2016/5/12/chartex" xmlns:cx7="http://schemas.microsoft.com/office/drawing/2016/5/13/chartex" xmlns:cx8="http://schemas.microsoft.com/office/drawing/2016/5/14/chartex" xmlns:mc="http://schemas.openxmlformats.org/markup-compatibility/2006" xmlns:aink="http://schemas.microsoft.com/office/drawing/2016/ink" xmlns:am3d="http://schemas.microsoft.com/office/drawing/2017/model3d" xmlns:o="urn:schemas-microsoft-com:office:office" xmlns:r="http://schemas.openxmlformats.org/officeDocument/2006/relationships" xmlns:m="http://schemas.openxmlformats.org/officeDocument/2006/math" xmlns:v="urn:schemas-microsoft-com:vml" xmlns:wp14="http://schemas.microsoft.com/office/word/2010/wordprocessingDrawing" xmlns:wp="http://schemas.openxmlformats.org/drawingml/2006/wordprocessingDrawing" xmlns:w10="urn:schemas-microsoft-com:office:word" xmlns:w="http://schemas.openxmlformats.org/wordprocessingml/2006/main" xmlns:w14="http://schemas.microsoft.com/office/word/2010/wordml" xmlns:w15="http://schemas.microsoft.com/office/word/2012/wordml" xmlns:w16cex="http://schemas.microsoft.com/office/word/2018/wordml/cex" xmlns:w16cid="http://schemas.microsoft.com/office/word/2016/wordml/cid" xmlns:w16="http://schemas.microsoft.com/office/word/2018/wordml" xmlns:w16se="http://schemas.microsoft.com/office/word/2015/wordml/symex" xmlns:wpg="http://schemas.microsoft.com/office/word/2010/wordprocessingGroup" xmlns:wpi="http://schemas.microsoft.com/office/word/2010/wordprocessingInk" xmlns:wne="http://schemas.microsoft.com/office/word/2006/wordml" xmlns:wps="http://schemas.microsoft.com/office/word/2010/wordprocessingShape" mc:Ignorable="w14 w15 w16se w16cid w16 w16cex wp14">
   <w:body>
     <w:p>
       <w:pPr>
@@ -36,13 +36,7 @@
         <w:pStyle w:val="SAGETitleDate"/>
       </w:pPr>
       <w:r>
-        <w:t>August</w:t>
-      </w:r>
-      <w:r>
-        <w:t xml:space="preserve"> 201</w:t>
-      </w:r>
-      <w:r>
-        <w:t>8</w:t>
+        <w:t>July 2021</w:t>
       </w:r>
     </w:p>
     <w:p>
@@ -83,10 +77,10 @@
         <w:pStyle w:val="SAGEBodyText"/>
       </w:pPr>
       <w:r>
-        <w:t>Copyright © 201</w:t>
-      </w:r>
-      <w:r>
-        <w:t>8</w:t>
+        <w:t>Copyright © 20</w:t>
+      </w:r>
+      <w:r>
+        <w:t>21</w:t>
       </w:r>
       <w:r>
         <w:t xml:space="preserve"> The Sage Group plc or its licensors. All rights reserved.</w:t>
@@ -147,8 +141,6 @@
         <w:t>Contents</w:t>
       </w:r>
     </w:p>
-    <w:bookmarkStart w:id="0" w:name="_GoBack"/>
-    <w:bookmarkEnd w:id="0"/>
     <w:p>
       <w:pPr>
         <w:pStyle w:val="TOC1"/>
@@ -168,7 +160,7 @@
       <w:r>
         <w:fldChar w:fldCharType="separate"/>
       </w:r>
-      <w:hyperlink w:anchor="_Toc520741487" w:history="1">
+      <w:hyperlink w:anchor="_Toc77153849" w:history="1">
         <w:r>
           <w:rPr>
             <w:rStyle w:val="Hyperlink"/>
@@ -211,7 +203,7 @@
             <w:noProof/>
             <w:webHidden/>
           </w:rPr>
-          <w:instrText xml:space="preserve"> PAGEREF _Toc520741487 \h </w:instrText>
+          <w:instrText xml:space="preserve"> PAGEREF _Toc77153849 \h </w:instrText>
         </w:r>
         <w:r>
           <w:rPr>
@@ -252,7 +244,7 @@
           <w:sz w:val="22"/>
         </w:rPr>
       </w:pPr>
-      <w:hyperlink w:anchor="_Toc520741488" w:history="1">
+      <w:hyperlink w:anchor="_Toc77153850" w:history="1">
         <w:r>
           <w:rPr>
             <w:rStyle w:val="Hyperlink"/>
@@ -295,7 +287,7 @@
             <w:noProof/>
             <w:webHidden/>
           </w:rPr>
-          <w:instrText xml:space="preserve"> PAGEREF _Toc520741488 \h </w:instrText>
+          <w:instrText xml:space="preserve"> PAGEREF _Toc77153850 \h </w:instrText>
         </w:r>
         <w:r>
           <w:rPr>
@@ -336,13 +328,235 @@
           <w:sz w:val="22"/>
         </w:rPr>
       </w:pPr>
-      <w:hyperlink w:anchor="_Toc520741489" w:history="1">
+      <w:hyperlink w:anchor="_Toc77153851" w:history="1">
         <w:r>
           <w:rPr>
             <w:rStyle w:val="Hyperlink"/>
             <w:noProof/>
           </w:rPr>
           <w:t>3.</w:t>
+        </w:r>
+        <w:r>
+          <w:rPr>
+            <w:rFonts w:asciiTheme="minorHAnsi" w:eastAsiaTheme="minorEastAsia" w:hAnsiTheme="minorHAnsi"/>
+            <w:b w:val="0"/>
+            <w:noProof/>
+            <w:sz w:val="22"/>
+          </w:rPr>
+          <w:tab/>
+        </w:r>
+        <w:r>
+          <w:rPr>
+            <w:rStyle w:val="Hyperlink"/>
+            <w:noProof/>
+          </w:rPr>
+          <w:t>Port Configurations</w:t>
+        </w:r>
+        <w:r>
+          <w:rPr>
+            <w:noProof/>
+            <w:webHidden/>
+          </w:rPr>
+          <w:tab/>
+        </w:r>
+        <w:r>
+          <w:rPr>
+            <w:noProof/>
+            <w:webHidden/>
+          </w:rPr>
+          <w:fldChar w:fldCharType="begin"/>
+        </w:r>
+        <w:r>
+          <w:rPr>
+            <w:noProof/>
+            <w:webHidden/>
+          </w:rPr>
+          <w:instrText xml:space="preserve"> PAGEREF _Toc77153851 \h </w:instrText>
+        </w:r>
+        <w:r>
+          <w:rPr>
+            <w:noProof/>
+            <w:webHidden/>
+          </w:rPr>
+        </w:r>
+        <w:r>
+          <w:rPr>
+            <w:noProof/>
+            <w:webHidden/>
+          </w:rPr>
+          <w:fldChar w:fldCharType="separate"/>
+        </w:r>
+        <w:r>
+          <w:rPr>
+            <w:noProof/>
+            <w:webHidden/>
+          </w:rPr>
+          <w:t>6</w:t>
+        </w:r>
+        <w:r>
+          <w:rPr>
+            <w:noProof/>
+            <w:webHidden/>
+          </w:rPr>
+          <w:fldChar w:fldCharType="end"/>
+        </w:r>
+      </w:hyperlink>
+    </w:p>
+    <w:p>
+      <w:pPr>
+        <w:pStyle w:val="TOC2"/>
+        <w:rPr>
+          <w:rFonts w:asciiTheme="minorHAnsi" w:eastAsiaTheme="minorEastAsia" w:hAnsiTheme="minorHAnsi"/>
+        </w:rPr>
+      </w:pPr>
+      <w:hyperlink w:anchor="_Toc77153852" w:history="1">
+        <w:r>
+          <w:rPr>
+            <w:rStyle w:val="Hyperlink"/>
+          </w:rPr>
+          <w:t>3.1</w:t>
+        </w:r>
+        <w:r>
+          <w:rPr>
+            <w:rFonts w:asciiTheme="minorHAnsi" w:eastAsiaTheme="minorEastAsia" w:hAnsiTheme="minorHAnsi"/>
+          </w:rPr>
+          <w:tab/>
+        </w:r>
+        <w:r>
+          <w:rPr>
+            <w:rStyle w:val="Hyperlink"/>
+          </w:rPr>
+          <w:t>Port 1433</w:t>
+        </w:r>
+        <w:r>
+          <w:rPr>
+            <w:webHidden/>
+          </w:rPr>
+          <w:tab/>
+        </w:r>
+        <w:r>
+          <w:rPr>
+            <w:webHidden/>
+          </w:rPr>
+          <w:fldChar w:fldCharType="begin"/>
+        </w:r>
+        <w:r>
+          <w:rPr>
+            <w:webHidden/>
+          </w:rPr>
+          <w:instrText xml:space="preserve"> PAGEREF _Toc77153852 \h </w:instrText>
+        </w:r>
+        <w:r>
+          <w:rPr>
+            <w:webHidden/>
+          </w:rPr>
+        </w:r>
+        <w:r>
+          <w:rPr>
+            <w:webHidden/>
+          </w:rPr>
+          <w:fldChar w:fldCharType="separate"/>
+        </w:r>
+        <w:r>
+          <w:rPr>
+            <w:webHidden/>
+          </w:rPr>
+          <w:t>6</w:t>
+        </w:r>
+        <w:r>
+          <w:rPr>
+            <w:webHidden/>
+          </w:rPr>
+          <w:fldChar w:fldCharType="end"/>
+        </w:r>
+      </w:hyperlink>
+    </w:p>
+    <w:p>
+      <w:pPr>
+        <w:pStyle w:val="TOC2"/>
+        <w:rPr>
+          <w:rFonts w:asciiTheme="minorHAnsi" w:eastAsiaTheme="minorEastAsia" w:hAnsiTheme="minorHAnsi"/>
+        </w:rPr>
+      </w:pPr>
+      <w:hyperlink w:anchor="_Toc77153853" w:history="1">
+        <w:r>
+          <w:rPr>
+            <w:rStyle w:val="Hyperlink"/>
+          </w:rPr>
+          <w:t>3.2</w:t>
+        </w:r>
+        <w:r>
+          <w:rPr>
+            <w:rFonts w:asciiTheme="minorHAnsi" w:eastAsiaTheme="minorEastAsia" w:hAnsiTheme="minorHAnsi"/>
+          </w:rPr>
+          <w:tab/>
+        </w:r>
+        <w:r>
+          <w:rPr>
+            <w:rStyle w:val="Hyperlink"/>
+          </w:rPr>
+          <w:t>WCF Port 8001</w:t>
+        </w:r>
+        <w:r>
+          <w:rPr>
+            <w:webHidden/>
+          </w:rPr>
+          <w:tab/>
+        </w:r>
+        <w:r>
+          <w:rPr>
+            <w:webHidden/>
+          </w:rPr>
+          <w:fldChar w:fldCharType="begin"/>
+        </w:r>
+        <w:r>
+          <w:rPr>
+            <w:webHidden/>
+          </w:rPr>
+          <w:instrText xml:space="preserve"> PAGEREF _Toc77153853 \h </w:instrText>
+        </w:r>
+        <w:r>
+          <w:rPr>
+            <w:webHidden/>
+          </w:rPr>
+        </w:r>
+        <w:r>
+          <w:rPr>
+            <w:webHidden/>
+          </w:rPr>
+          <w:fldChar w:fldCharType="separate"/>
+        </w:r>
+        <w:r>
+          <w:rPr>
+            <w:webHidden/>
+          </w:rPr>
+          <w:t>6</w:t>
+        </w:r>
+        <w:r>
+          <w:rPr>
+            <w:webHidden/>
+          </w:rPr>
+          <w:fldChar w:fldCharType="end"/>
+        </w:r>
+      </w:hyperlink>
+    </w:p>
+    <w:p>
+      <w:pPr>
+        <w:pStyle w:val="TOC1"/>
+        <w:rPr>
+          <w:rFonts w:asciiTheme="minorHAnsi" w:eastAsiaTheme="minorEastAsia" w:hAnsiTheme="minorHAnsi"/>
+          <w:b w:val="0"/>
+          <w:noProof/>
+          <w:sz w:val="22"/>
+        </w:rPr>
+      </w:pPr>
+      <w:hyperlink w:anchor="_Toc77153854" w:history="1">
+        <w:r>
+          <w:rPr>
+            <w:rStyle w:val="Hyperlink"/>
+            <w:noProof/>
+          </w:rPr>
+          <w:t>4.</w:t>
         </w:r>
         <w:r>
           <w:rPr>
@@ -379,7 +593,7 @@
             <w:noProof/>
             <w:webHidden/>
           </w:rPr>
-          <w:instrText xml:space="preserve"> PAGEREF _Toc520741489 \h </w:instrText>
+          <w:instrText xml:space="preserve"> PAGEREF _Toc77153854 \h </w:instrText>
         </w:r>
         <w:r>
           <w:rPr>
@@ -399,7 +613,7 @@
             <w:noProof/>
             <w:webHidden/>
           </w:rPr>
-          <w:t>6</w:t>
+          <w:t>7</w:t>
         </w:r>
         <w:r>
           <w:rPr>
@@ -417,12 +631,12 @@
           <w:rFonts w:asciiTheme="minorHAnsi" w:eastAsiaTheme="minorEastAsia" w:hAnsiTheme="minorHAnsi"/>
         </w:rPr>
       </w:pPr>
-      <w:hyperlink w:anchor="_Toc520741490" w:history="1">
+      <w:hyperlink w:anchor="_Toc77153855" w:history="1">
         <w:r>
           <w:rPr>
             <w:rStyle w:val="Hyperlink"/>
           </w:rPr>
-          <w:t>3.1</w:t>
+          <w:t>4.1</w:t>
         </w:r>
         <w:r>
           <w:rPr>
@@ -452,7 +666,7 @@
           <w:rPr>
             <w:webHidden/>
           </w:rPr>
-          <w:instrText xml:space="preserve"> PAGEREF _Toc520741490 \h </w:instrText>
+          <w:instrText xml:space="preserve"> PAGEREF _Toc77153855 \h </w:instrText>
         </w:r>
         <w:r>
           <w:rPr>
@@ -469,7 +683,7 @@
           <w:rPr>
             <w:webHidden/>
           </w:rPr>
-          <w:t>7</w:t>
+          <w:t>8</w:t>
         </w:r>
         <w:r>
           <w:rPr>
@@ -489,13 +703,13 @@
           <w:sz w:val="22"/>
         </w:rPr>
       </w:pPr>
-      <w:hyperlink w:anchor="_Toc520741491" w:history="1">
+      <w:hyperlink w:anchor="_Toc77153856" w:history="1">
         <w:r>
           <w:rPr>
             <w:rStyle w:val="Hyperlink"/>
             <w:noProof/>
           </w:rPr>
-          <w:t>4.</w:t>
+          <w:t>5.</w:t>
         </w:r>
         <w:r>
           <w:rPr>
@@ -532,7 +746,7 @@
             <w:noProof/>
             <w:webHidden/>
           </w:rPr>
-          <w:instrText xml:space="preserve"> PAGEREF _Toc520741491 \h </w:instrText>
+          <w:instrText xml:space="preserve"> PAGEREF _Toc77153856 \h </w:instrText>
         </w:r>
         <w:r>
           <w:rPr>
@@ -552,7 +766,7 @@
             <w:noProof/>
             <w:webHidden/>
           </w:rPr>
-          <w:t>8</w:t>
+          <w:t>9</w:t>
         </w:r>
         <w:r>
           <w:rPr>
@@ -570,12 +784,12 @@
           <w:rFonts w:asciiTheme="minorHAnsi" w:eastAsiaTheme="minorEastAsia" w:hAnsiTheme="minorHAnsi"/>
         </w:rPr>
       </w:pPr>
-      <w:hyperlink w:anchor="_Toc520741492" w:history="1">
+      <w:hyperlink w:anchor="_Toc77153857" w:history="1">
         <w:r>
           <w:rPr>
             <w:rStyle w:val="Hyperlink"/>
           </w:rPr>
-          <w:t>4.1</w:t>
+          <w:t>5.1</w:t>
         </w:r>
         <w:r>
           <w:rPr>
@@ -605,7 +819,7 @@
           <w:rPr>
             <w:webHidden/>
           </w:rPr>
-          <w:instrText xml:space="preserve"> PAGEREF _Toc520741492 \h </w:instrText>
+          <w:instrText xml:space="preserve"> PAGEREF _Toc77153857 \h </w:instrText>
         </w:r>
         <w:r>
           <w:rPr>
@@ -622,7 +836,7 @@
           <w:rPr>
             <w:webHidden/>
           </w:rPr>
-          <w:t>9</w:t>
+          <w:t>10</w:t>
         </w:r>
         <w:r>
           <w:rPr>
@@ -639,12 +853,12 @@
           <w:rFonts w:asciiTheme="minorHAnsi" w:eastAsiaTheme="minorEastAsia" w:hAnsiTheme="minorHAnsi"/>
         </w:rPr>
       </w:pPr>
-      <w:hyperlink w:anchor="_Toc520741493" w:history="1">
+      <w:hyperlink w:anchor="_Toc77153858" w:history="1">
         <w:r>
           <w:rPr>
             <w:rStyle w:val="Hyperlink"/>
           </w:rPr>
-          <w:t>4.1.1</w:t>
+          <w:t>5.1.1</w:t>
         </w:r>
         <w:r>
           <w:rPr>
@@ -674,7 +888,7 @@
           <w:rPr>
             <w:webHidden/>
           </w:rPr>
-          <w:instrText xml:space="preserve"> PAGEREF _Toc520741493 \h </w:instrText>
+          <w:instrText xml:space="preserve"> PAGEREF _Toc77153858 \h </w:instrText>
         </w:r>
         <w:r>
           <w:rPr>
@@ -691,7 +905,7 @@
           <w:rPr>
             <w:webHidden/>
           </w:rPr>
-          <w:t>9</w:t>
+          <w:t>10</w:t>
         </w:r>
         <w:r>
           <w:rPr>
@@ -708,12 +922,12 @@
           <w:rFonts w:asciiTheme="minorHAnsi" w:eastAsiaTheme="minorEastAsia" w:hAnsiTheme="minorHAnsi"/>
         </w:rPr>
       </w:pPr>
-      <w:hyperlink w:anchor="_Toc520741494" w:history="1">
+      <w:hyperlink w:anchor="_Toc77153859" w:history="1">
         <w:r>
           <w:rPr>
             <w:rStyle w:val="Hyperlink"/>
           </w:rPr>
-          <w:t>4.1.2</w:t>
+          <w:t>5.1.2</w:t>
         </w:r>
         <w:r>
           <w:rPr>
@@ -743,7 +957,7 @@
           <w:rPr>
             <w:webHidden/>
           </w:rPr>
-          <w:instrText xml:space="preserve"> PAGEREF _Toc520741494 \h </w:instrText>
+          <w:instrText xml:space="preserve"> PAGEREF _Toc77153859 \h </w:instrText>
         </w:r>
         <w:r>
           <w:rPr>
@@ -760,7 +974,7 @@
           <w:rPr>
             <w:webHidden/>
           </w:rPr>
-          <w:t>15</w:t>
+          <w:t>16</w:t>
         </w:r>
         <w:r>
           <w:rPr>
@@ -777,12 +991,12 @@
           <w:rFonts w:asciiTheme="minorHAnsi" w:eastAsiaTheme="minorEastAsia" w:hAnsiTheme="minorHAnsi"/>
         </w:rPr>
       </w:pPr>
-      <w:hyperlink w:anchor="_Toc520741495" w:history="1">
+      <w:hyperlink w:anchor="_Toc77153860" w:history="1">
         <w:r>
           <w:rPr>
             <w:rStyle w:val="Hyperlink"/>
           </w:rPr>
-          <w:t>4.1.3</w:t>
+          <w:t>5.1.3</w:t>
         </w:r>
         <w:r>
           <w:rPr>
@@ -812,7 +1026,7 @@
           <w:rPr>
             <w:webHidden/>
           </w:rPr>
-          <w:instrText xml:space="preserve"> PAGEREF _Toc520741495 \h </w:instrText>
+          <w:instrText xml:space="preserve"> PAGEREF _Toc77153860 \h </w:instrText>
         </w:r>
         <w:r>
           <w:rPr>
@@ -829,7 +1043,7 @@
           <w:rPr>
             <w:webHidden/>
           </w:rPr>
-          <w:t>16</w:t>
+          <w:t>17</w:t>
         </w:r>
         <w:r>
           <w:rPr>
@@ -846,12 +1060,12 @@
           <w:rFonts w:asciiTheme="minorHAnsi" w:eastAsiaTheme="minorEastAsia" w:hAnsiTheme="minorHAnsi"/>
         </w:rPr>
       </w:pPr>
-      <w:hyperlink w:anchor="_Toc520741496" w:history="1">
+      <w:hyperlink w:anchor="_Toc77153861" w:history="1">
         <w:r>
           <w:rPr>
             <w:rStyle w:val="Hyperlink"/>
           </w:rPr>
-          <w:t>4.2</w:t>
+          <w:t>5.2</w:t>
         </w:r>
         <w:r>
           <w:rPr>
@@ -881,7 +1095,7 @@
           <w:rPr>
             <w:webHidden/>
           </w:rPr>
-          <w:instrText xml:space="preserve"> PAGEREF _Toc520741496 \h </w:instrText>
+          <w:instrText xml:space="preserve"> PAGEREF _Toc77153861 \h </w:instrText>
         </w:r>
         <w:r>
           <w:rPr>
@@ -898,7 +1112,7 @@
           <w:rPr>
             <w:webHidden/>
           </w:rPr>
-          <w:t>19</w:t>
+          <w:t>20</w:t>
         </w:r>
         <w:r>
           <w:rPr>
@@ -915,12 +1129,12 @@
           <w:rFonts w:asciiTheme="minorHAnsi" w:eastAsiaTheme="minorEastAsia" w:hAnsiTheme="minorHAnsi"/>
         </w:rPr>
       </w:pPr>
-      <w:hyperlink w:anchor="_Toc520741497" w:history="1">
+      <w:hyperlink w:anchor="_Toc77153862" w:history="1">
         <w:r>
           <w:rPr>
             <w:rStyle w:val="Hyperlink"/>
           </w:rPr>
-          <w:t>4.2.1</w:t>
+          <w:t>5.2.1</w:t>
         </w:r>
         <w:r>
           <w:rPr>
@@ -950,7 +1164,7 @@
           <w:rPr>
             <w:webHidden/>
           </w:rPr>
-          <w:instrText xml:space="preserve"> PAGEREF _Toc520741497 \h </w:instrText>
+          <w:instrText xml:space="preserve"> PAGEREF _Toc77153862 \h </w:instrText>
         </w:r>
         <w:r>
           <w:rPr>
@@ -967,7 +1181,7 @@
           <w:rPr>
             <w:webHidden/>
           </w:rPr>
-          <w:t>19</w:t>
+          <w:t>20</w:t>
         </w:r>
         <w:r>
           <w:rPr>
@@ -984,12 +1198,12 @@
           <w:rFonts w:asciiTheme="minorHAnsi" w:eastAsiaTheme="minorEastAsia" w:hAnsiTheme="minorHAnsi"/>
         </w:rPr>
       </w:pPr>
-      <w:hyperlink w:anchor="_Toc520741498" w:history="1">
+      <w:hyperlink w:anchor="_Toc77153863" w:history="1">
         <w:r>
           <w:rPr>
             <w:rStyle w:val="Hyperlink"/>
           </w:rPr>
-          <w:t>4.2.2</w:t>
+          <w:t>5.2.2</w:t>
         </w:r>
         <w:r>
           <w:rPr>
@@ -1019,7 +1233,7 @@
           <w:rPr>
             <w:webHidden/>
           </w:rPr>
-          <w:instrText xml:space="preserve"> PAGEREF _Toc520741498 \h </w:instrText>
+          <w:instrText xml:space="preserve"> PAGEREF _Toc77153863 \h </w:instrText>
         </w:r>
         <w:r>
           <w:rPr>
@@ -1036,7 +1250,7 @@
           <w:rPr>
             <w:webHidden/>
           </w:rPr>
-          <w:t>19</w:t>
+          <w:t>20</w:t>
         </w:r>
         <w:r>
           <w:rPr>
@@ -1056,13 +1270,13 @@
           <w:sz w:val="22"/>
         </w:rPr>
       </w:pPr>
-      <w:hyperlink w:anchor="_Toc520741499" w:history="1">
+      <w:hyperlink w:anchor="_Toc77153864" w:history="1">
         <w:r>
           <w:rPr>
             <w:rStyle w:val="Hyperlink"/>
             <w:noProof/>
           </w:rPr>
-          <w:t>5.</w:t>
+          <w:t>6.</w:t>
         </w:r>
         <w:r>
           <w:rPr>
@@ -1099,7 +1313,7 @@
             <w:noProof/>
             <w:webHidden/>
           </w:rPr>
-          <w:instrText xml:space="preserve"> PAGEREF _Toc520741499 \h </w:instrText>
+          <w:instrText xml:space="preserve"> PAGEREF _Toc77153864 \h </w:instrText>
         </w:r>
         <w:r>
           <w:rPr>
@@ -1119,7 +1333,7 @@
             <w:noProof/>
             <w:webHidden/>
           </w:rPr>
-          <w:t>21</w:t>
+          <w:t>22</w:t>
         </w:r>
         <w:r>
           <w:rPr>
@@ -1156,12 +1370,12 @@
         <w:pStyle w:val="SAGEHeading1"/>
         <w:framePr w:h="1171" w:hRule="exact" w:wrap="around"/>
       </w:pPr>
-      <w:bookmarkStart w:id="1" w:name="_Toc520741487"/>
+      <w:bookmarkStart w:id="0" w:name="_Toc77153849"/>
       <w:r>
         <w:lastRenderedPageBreak/>
         <w:t>Introduction</w:t>
       </w:r>
-      <w:bookmarkEnd w:id="1"/>
+      <w:bookmarkEnd w:id="0"/>
       <w:r>
         <w:fldChar w:fldCharType="begin"/>
       </w:r>
@@ -1469,21 +1683,7 @@
         <w:rPr>
           <w:rStyle w:val="normaltextrun"/>
         </w:rPr>
-        <w:t xml:space="preserve"> uses the </w:t>
-      </w:r>
-      <w:proofErr w:type="spellStart"/>
-      <w:r>
-        <w:rPr>
-          <w:rStyle w:val="normaltextrun"/>
-        </w:rPr>
-        <w:t>Solr</w:t>
-      </w:r>
-      <w:proofErr w:type="spellEnd"/>
-      <w:r>
-        <w:rPr>
-          <w:rStyle w:val="normaltextrun"/>
-        </w:rPr>
-        <w:t xml:space="preserve"> f</w:t>
+        <w:t xml:space="preserve"> uses the Solr f</w:t>
       </w:r>
       <w:r>
         <w:rPr>
@@ -1575,23 +1775,17 @@
         <w:pStyle w:val="SAGEHeading1"/>
         <w:framePr w:h="991" w:hRule="exact" w:wrap="around"/>
       </w:pPr>
-      <w:bookmarkStart w:id="2" w:name="_Toc520741488"/>
-      <w:proofErr w:type="spellStart"/>
+      <w:bookmarkStart w:id="1" w:name="_Toc77153850"/>
       <w:r>
         <w:lastRenderedPageBreak/>
-        <w:t>Solr</w:t>
-      </w:r>
-      <w:proofErr w:type="spellEnd"/>
-      <w:r>
-        <w:t xml:space="preserve"> by Apache</w:t>
-      </w:r>
-      <w:bookmarkEnd w:id="2"/>
+        <w:t>Solr by Apache</w:t>
+      </w:r>
+      <w:bookmarkEnd w:id="1"/>
     </w:p>
     <w:p>
       <w:pPr>
         <w:pStyle w:val="SAGEBodyText"/>
       </w:pPr>
-      <w:proofErr w:type="spellStart"/>
       <w:r>
         <w:rPr>
           <w:b/>
@@ -1599,7 +1793,6 @@
         </w:rPr>
         <w:t>Solr</w:t>
       </w:r>
-      <w:proofErr w:type="spellEnd"/>
       <w:r>
         <w:t> (pronounced "solar") is an </w:t>
       </w:r>
@@ -1731,15 +1924,7 @@
         </w:r>
       </w:hyperlink>
       <w:r>
-        <w:t xml:space="preserve"> and rich document (e.g., Word, PDF) handling. Providing distributed search and index replication, </w:t>
-      </w:r>
-      <w:proofErr w:type="spellStart"/>
-      <w:r>
-        <w:t>Solr</w:t>
-      </w:r>
-      <w:proofErr w:type="spellEnd"/>
-      <w:r>
-        <w:t xml:space="preserve"> is designed for scalability and </w:t>
+        <w:t> and rich document (e.g., Word, PDF) handling. Providing distributed search and index replication, Solr is designed for scalability and </w:t>
       </w:r>
       <w:hyperlink r:id="rId27" w:tooltip="Fault tolerance" w:history="1">
         <w:r>
@@ -1770,28 +1955,15 @@
         </w:r>
       </w:hyperlink>
       <w:r>
-        <w:t> </w:t>
-      </w:r>
-      <w:proofErr w:type="spellStart"/>
-      <w:r>
-        <w:t>Solr</w:t>
-      </w:r>
-      <w:proofErr w:type="spellEnd"/>
-      <w:r>
-        <w:t xml:space="preserve"> is widely used for enterprise search and analytics use cases and has an active development community and regular releases.</w:t>
+        <w:t> Solr is widely used for enterprise search and analytics use cases and has an active development community and regular releases.</w:t>
       </w:r>
     </w:p>
     <w:p>
       <w:pPr>
         <w:pStyle w:val="SAGEBodyText"/>
       </w:pPr>
-      <w:proofErr w:type="spellStart"/>
-      <w:r>
-        <w:t>Solr</w:t>
-      </w:r>
-      <w:proofErr w:type="spellEnd"/>
-      <w:r>
-        <w:t xml:space="preserve"> runs as a standalone full-text search server. It uses the </w:t>
+      <w:r>
+        <w:t>Solr runs as a standalone full-text search server. It uses the </w:t>
       </w:r>
       <w:hyperlink r:id="rId29" w:tooltip="Lucene" w:history="1">
         <w:r>
@@ -1897,15 +2069,7 @@
         </w:r>
       </w:hyperlink>
       <w:r>
-        <w:t xml:space="preserve"> and Apache </w:t>
-      </w:r>
-      <w:proofErr w:type="spellStart"/>
-      <w:r>
-        <w:t>Solr</w:t>
-      </w:r>
-      <w:proofErr w:type="spellEnd"/>
-      <w:r>
-        <w:t xml:space="preserve"> are both produced by the same </w:t>
+        <w:t> and Apache Solr are both produced by the same </w:t>
       </w:r>
       <w:hyperlink r:id="rId35" w:tooltip="Apache Software Foundation" w:history="1">
         <w:r>
@@ -1920,23 +2084,7 @@
         </w:r>
       </w:hyperlink>
       <w:r>
-        <w:t> development team since the two projects were merged in 2010. It is common to refer to the technology or products as Lucene/</w:t>
-      </w:r>
-      <w:proofErr w:type="spellStart"/>
-      <w:r>
-        <w:t>Solr</w:t>
-      </w:r>
-      <w:proofErr w:type="spellEnd"/>
-      <w:r>
-        <w:t xml:space="preserve"> or </w:t>
-      </w:r>
-      <w:proofErr w:type="spellStart"/>
-      <w:r>
-        <w:t>Solr</w:t>
-      </w:r>
-      <w:proofErr w:type="spellEnd"/>
-      <w:r>
-        <w:t xml:space="preserve">/Lucene. </w:t>
+        <w:t xml:space="preserve"> development team since the two projects were merged in 2010. It is common to refer to the technology or products as Lucene/Solr or Solr/Lucene. </w:t>
       </w:r>
     </w:p>
     <w:p>
@@ -2030,23 +2178,104 @@
     </w:p>
     <w:p>
       <w:pPr>
-        <w:pStyle w:val="SAGEBodyText"/>
-        <w:rPr>
-          <w:i/>
-        </w:rPr>
-      </w:pPr>
+        <w:pStyle w:val="SAGEHeading1"/>
+        <w:framePr w:h="991" w:hRule="exact" w:wrap="around"/>
+      </w:pPr>
+      <w:bookmarkStart w:id="2" w:name="_Toc77153851"/>
+      <w:r>
+        <w:lastRenderedPageBreak/>
+        <w:t>Port Configurations</w:t>
+      </w:r>
+      <w:bookmarkEnd w:id="2"/>
     </w:p>
     <w:p>
       <w:pPr>
+        <w:pStyle w:val="SAGEHeading2"/>
+      </w:pPr>
+      <w:bookmarkStart w:id="3" w:name="_Toc77153852"/>
+      <w:r>
+        <w:t>Port 1433</w:t>
+      </w:r>
+      <w:bookmarkEnd w:id="3"/>
+    </w:p>
+    <w:p>
+      <w:pPr>
+        <w:pStyle w:val="SAGEBodyText"/>
+      </w:pPr>
+    </w:p>
+    <w:p>
+      <w:pPr>
+        <w:pStyle w:val="SAGEAdmonitionWarning"/>
+      </w:pPr>
+      <w:r>
+        <w:t>Global Search only supports default Microsoft Server SQL port 1433 for connection. Any other port will not return results.</w:t>
+      </w:r>
+    </w:p>
+    <w:p>
+      <w:pPr>
+        <w:pStyle w:val="SAGEBodyText"/>
+      </w:pPr>
+      <w:r>
+        <w:t>S</w:t>
+      </w:r>
+      <w:r>
+        <w:t>ince Global Search requires port 1433</w:t>
+      </w:r>
+      <w:r>
+        <w:t>,</w:t>
+      </w:r>
+      <w:r>
+        <w:t xml:space="preserve"> any instance of SQL Server </w:t>
+      </w:r>
+      <w:r>
+        <w:t xml:space="preserve">using port 1433 </w:t>
+      </w:r>
+      <w:r>
+        <w:t>must be changed to use a different port since Global Search does not have the ability to change ports</w:t>
+      </w:r>
+      <w:r>
+        <w:t xml:space="preserve"> (at this time).</w:t>
+      </w:r>
+    </w:p>
+    <w:p>
+      <w:pPr>
+        <w:pStyle w:val="SAGEHeading2"/>
+      </w:pPr>
+      <w:bookmarkStart w:id="4" w:name="_Toc77153853"/>
+      <w:r>
+        <w:t>WCF Port 8001</w:t>
+      </w:r>
+      <w:bookmarkEnd w:id="4"/>
+    </w:p>
+    <w:p>
+      <w:pPr>
+        <w:pStyle w:val="SAGEBodyText"/>
+      </w:pPr>
+    </w:p>
+    <w:p>
+      <w:pPr>
+        <w:pStyle w:val="SAGEBodyText"/>
+      </w:pPr>
+      <w:r>
+        <w:t>Global Search allows configuration of the WCF port. If port 8001, default for Global Search, is in use, it can be changed to another value.</w:t>
+      </w:r>
+    </w:p>
+    <w:p>
+      <w:pPr>
+        <w:pStyle w:val="SAGEBodyText"/>
+      </w:pPr>
+    </w:p>
+    <w:p>
+      <w:pPr>
         <w:pStyle w:val="SAGEHeading1"/>
         <w:framePr w:h="1111" w:hRule="exact" w:wrap="around"/>
       </w:pPr>
-      <w:bookmarkStart w:id="3" w:name="_Toc520741489"/>
+      <w:bookmarkStart w:id="5" w:name="_Toc77153854"/>
       <w:r>
         <w:lastRenderedPageBreak/>
         <w:t>Installation</w:t>
       </w:r>
-      <w:bookmarkEnd w:id="3"/>
+      <w:bookmarkEnd w:id="5"/>
     </w:p>
     <w:p>
       <w:pPr>
@@ -2356,29 +2585,36 @@
         <w:spacing w:after="200" w:line="0" w:lineRule="auto"/>
         <w:rPr>
           <w:rStyle w:val="normaltextrun"/>
+        </w:rPr>
+      </w:pPr>
+      <w:r>
+        <w:rPr>
+          <w:rStyle w:val="normaltextrun"/>
+        </w:rPr>
+        <w:br w:type="page"/>
+      </w:r>
+    </w:p>
+    <w:p>
+      <w:pPr>
+        <w:spacing w:after="200" w:line="0" w:lineRule="auto"/>
+        <w:rPr>
+          <w:rStyle w:val="normaltextrun"/>
           <w:i/>
           <w:color w:val="51534A"/>
           <w:sz w:val="16"/>
           <w:lang w:val="en-US"/>
         </w:rPr>
       </w:pPr>
-      <w:r>
-        <w:rPr>
-          <w:rStyle w:val="normaltextrun"/>
-        </w:rPr>
-        <w:br w:type="page"/>
-      </w:r>
     </w:p>
     <w:p>
       <w:pPr>
         <w:pStyle w:val="SAGEHeading2"/>
       </w:pPr>
-      <w:bookmarkStart w:id="4" w:name="_Toc520741490"/>
-      <w:r>
-        <w:lastRenderedPageBreak/>
+      <w:bookmarkStart w:id="6" w:name="_Toc77153855"/>
+      <w:r>
         <w:t>Modules Folder</w:t>
       </w:r>
-      <w:bookmarkEnd w:id="4"/>
+      <w:bookmarkEnd w:id="6"/>
     </w:p>
     <w:p>
       <w:pPr>
@@ -2547,12 +2783,12 @@
         <w:pStyle w:val="SAGEHeading1"/>
         <w:framePr w:h="976" w:hRule="exact" w:wrap="around"/>
       </w:pPr>
-      <w:bookmarkStart w:id="5" w:name="_Toc520741491"/>
+      <w:bookmarkStart w:id="7" w:name="_Toc77153856"/>
       <w:r>
         <w:lastRenderedPageBreak/>
         <w:t>Module Configuration Files</w:t>
       </w:r>
-      <w:bookmarkEnd w:id="5"/>
+      <w:bookmarkEnd w:id="7"/>
     </w:p>
     <w:p>
       <w:pPr>
@@ -2577,21 +2813,7 @@
         <w:rPr>
           <w:rStyle w:val="normaltextrun"/>
         </w:rPr>
-        <w:t xml:space="preserve"> for which there is a </w:t>
-      </w:r>
-      <w:proofErr w:type="spellStart"/>
-      <w:r>
-        <w:rPr>
-          <w:rStyle w:val="normaltextrun"/>
-        </w:rPr>
-        <w:t>Solr</w:t>
-      </w:r>
-      <w:proofErr w:type="spellEnd"/>
-      <w:r>
-        <w:rPr>
-          <w:rStyle w:val="normaltextrun"/>
-        </w:rPr>
-        <w:t xml:space="preserve"> search entity</w:t>
+        <w:t xml:space="preserve"> for which there is a Solr search entity</w:t>
       </w:r>
       <w:r>
         <w:rPr>
@@ -2622,21 +2844,7 @@
         <w:rPr>
           <w:rStyle w:val="normaltextrun"/>
         </w:rPr>
-        <w:t xml:space="preserve">The file format is loosely based on the </w:t>
-      </w:r>
-      <w:proofErr w:type="spellStart"/>
-      <w:r>
-        <w:rPr>
-          <w:rStyle w:val="normaltextrun"/>
-        </w:rPr>
-        <w:t>Solr</w:t>
-      </w:r>
-      <w:proofErr w:type="spellEnd"/>
-      <w:r>
-        <w:rPr>
-          <w:rStyle w:val="normaltextrun"/>
-        </w:rPr>
-        <w:t xml:space="preserve"> data configuration file with extra contents that Sage 300 uses for security and display.</w:t>
+        <w:t>The file format is loosely based on the Solr data configuration file with extra contents that Sage 300 uses for security and display.</w:t>
       </w:r>
       <w:r>
         <w:rPr>
@@ -2648,21 +2856,7 @@
         <w:rPr>
           <w:rStyle w:val="eop"/>
         </w:rPr>
-        <w:t xml:space="preserve">This separation from the main </w:t>
-      </w:r>
-      <w:proofErr w:type="spellStart"/>
-      <w:r>
-        <w:rPr>
-          <w:rStyle w:val="eop"/>
-        </w:rPr>
-        <w:t>Solr</w:t>
-      </w:r>
-      <w:proofErr w:type="spellEnd"/>
-      <w:r>
-        <w:rPr>
-          <w:rStyle w:val="eop"/>
-        </w:rPr>
-        <w:t xml:space="preserve"> configuration file allows partners and ISVs to participate in the feature as well as simplifying the metadata that must be created or modified.</w:t>
+        <w:t>This separation from the main Solr configuration file allows partners and ISVs to participate in the feature as well as simplifying the metadata that must be created or modified.</w:t>
       </w:r>
     </w:p>
     <w:p>
@@ -2817,7 +3011,7 @@
           <w:rStyle w:val="normaltextrun"/>
         </w:rPr>
       </w:pPr>
-      <w:bookmarkStart w:id="6" w:name="_Toc520741492"/>
+      <w:bookmarkStart w:id="8" w:name="_Toc77153857"/>
       <w:r>
         <w:rPr>
           <w:rStyle w:val="normaltextrun"/>
@@ -2825,7 +3019,7 @@
         <w:lastRenderedPageBreak/>
         <w:t>Elements</w:t>
       </w:r>
-      <w:bookmarkEnd w:id="6"/>
+      <w:bookmarkEnd w:id="8"/>
     </w:p>
     <w:p>
       <w:pPr>
@@ -2963,27 +3157,7 @@
           <w:color w:val="000000"/>
           <w:shd w:val="clear" w:color="auto" w:fill="FFFFFF"/>
         </w:rPr>
-        <w:t xml:space="preserve">Although using JavaScript to manipulate data is supported in </w:t>
-      </w:r>
-      <w:proofErr w:type="spellStart"/>
-      <w:r>
-        <w:rPr>
-          <w:rStyle w:val="normaltextrun"/>
-          <w:rFonts w:ascii="Calibri" w:hAnsi="Calibri" w:cs="Calibri"/>
-          <w:color w:val="000000"/>
-          <w:shd w:val="clear" w:color="auto" w:fill="FFFFFF"/>
-        </w:rPr>
-        <w:t>Solr</w:t>
-      </w:r>
-      <w:proofErr w:type="spellEnd"/>
-      <w:r>
-        <w:rPr>
-          <w:rStyle w:val="normaltextrun"/>
-          <w:rFonts w:ascii="Calibri" w:hAnsi="Calibri" w:cs="Calibri"/>
-          <w:color w:val="000000"/>
-          <w:shd w:val="clear" w:color="auto" w:fill="FFFFFF"/>
-        </w:rPr>
-        <w:t xml:space="preserve">, the current design of Global Search does not see the need at this point. However, third parties or system integrators might be able to make use of it. Please refer </w:t>
+        <w:t xml:space="preserve">Although using JavaScript to manipulate data is supported in Solr, the current design of Global Search does not see the need at this point. However, third parties or system integrators might be able to make use of it. Please refer </w:t>
       </w:r>
       <w:r>
         <w:rPr>
@@ -3127,14 +3301,14 @@
           <w:rStyle w:val="normaltextrun"/>
         </w:rPr>
       </w:pPr>
-      <w:bookmarkStart w:id="7" w:name="_Toc520741493"/>
+      <w:bookmarkStart w:id="9" w:name="_Toc77153858"/>
       <w:r>
         <w:rPr>
           <w:rStyle w:val="normaltextrun"/>
         </w:rPr>
         <w:t>Document Element</w:t>
       </w:r>
-      <w:bookmarkEnd w:id="7"/>
+      <w:bookmarkEnd w:id="9"/>
     </w:p>
     <w:p>
       <w:pPr>
@@ -3467,7 +3641,7 @@
         </w:rPr>
         <w:t xml:space="preserve">Please refer to this link for additional details: </w:t>
       </w:r>
-      <w:hyperlink r:id="rId44" w:history="1">
+      <w:hyperlink r:id="rId44" w:anchor="Transformer" w:history="1">
         <w:r>
           <w:rPr>
             <w:rStyle w:val="Hyperlink"/>
@@ -3629,21 +3803,7 @@
         <w:rPr>
           <w:rStyle w:val="normaltextrun"/>
         </w:rPr>
-        <w:t xml:space="preserve">d to the </w:t>
-      </w:r>
-      <w:proofErr w:type="spellStart"/>
-      <w:r>
-        <w:rPr>
-          <w:rStyle w:val="normaltextrun"/>
-        </w:rPr>
-        <w:t>Solr</w:t>
-      </w:r>
-      <w:proofErr w:type="spellEnd"/>
-      <w:r>
-        <w:rPr>
-          <w:rStyle w:val="normaltextrun"/>
-        </w:rPr>
-        <w:t xml:space="preserve"> database</w:t>
+        <w:t>d to the Solr database</w:t>
       </w:r>
       <w:r>
         <w:rPr>
@@ -3901,23 +4061,7 @@
           <w:b/>
           <w:i/>
         </w:rPr>
-        <w:t xml:space="preserve">{entity </w:t>
-      </w:r>
-      <w:proofErr w:type="gramStart"/>
-      <w:r>
-        <w:rPr>
-          <w:b/>
-          <w:i/>
-        </w:rPr>
-        <w:t>name}_</w:t>
-      </w:r>
-      <w:proofErr w:type="gramEnd"/>
-      <w:r>
-        <w:rPr>
-          <w:b/>
-          <w:i/>
-        </w:rPr>
-        <w:t>{unique descriptive name}</w:t>
+        <w:t>{entity name}_{unique descriptive name}</w:t>
       </w:r>
       <w:r>
         <w:t xml:space="preserve"> (i.e. </w:t>
@@ -4673,23 +4817,7 @@
           <w:b/>
           <w:i/>
         </w:rPr>
-        <w:t>apinvoice_batch_</w:t>
-      </w:r>
-      <w:proofErr w:type="gramStart"/>
-      <w:r>
-        <w:rPr>
-          <w:b/>
-          <w:i/>
-        </w:rPr>
-        <w:t>number;apinvoice</w:t>
-      </w:r>
-      <w:proofErr w:type="gramEnd"/>
-      <w:r>
-        <w:rPr>
-          <w:b/>
-          <w:i/>
-        </w:rPr>
-        <w:t>_entry_number</w:t>
+        <w:t>apinvoice_batch_number;apinvoice_entry_number</w:t>
       </w:r>
       <w:proofErr w:type="spellEnd"/>
       <w:r>
@@ -4738,7 +4866,6 @@
         <w:t>“${</w:t>
       </w:r>
       <w:proofErr w:type="spellStart"/>
-      <w:proofErr w:type="gramStart"/>
       <w:r>
         <w:rPr>
           <w:b/>
@@ -4747,7 +4874,6 @@
         <w:t>apinvoice.CNTBTCH</w:t>
       </w:r>
       <w:proofErr w:type="spellEnd"/>
-      <w:proofErr w:type="gramEnd"/>
       <w:r>
         <w:rPr>
           <w:b/>
@@ -5247,7 +5373,7 @@
           <w:rStyle w:val="normaltextrun"/>
         </w:rPr>
       </w:pPr>
-      <w:bookmarkStart w:id="8" w:name="_Toc520741494"/>
+      <w:bookmarkStart w:id="10" w:name="_Toc77153859"/>
       <w:r>
         <w:rPr>
           <w:rStyle w:val="normaltextrun"/>
@@ -5255,7 +5381,7 @@
         <w:lastRenderedPageBreak/>
         <w:t>Drill Down</w:t>
       </w:r>
-      <w:bookmarkEnd w:id="8"/>
+      <w:bookmarkEnd w:id="10"/>
     </w:p>
     <w:p>
       <w:pPr>
@@ -5597,23 +5723,13 @@
         </w:rPr>
         <w:t> has the value </w:t>
       </w:r>
-      <w:proofErr w:type="gramStart"/>
       <w:r>
         <w:rPr>
           <w:rStyle w:val="normaltextrun"/>
           <w:b/>
           <w:i/>
         </w:rPr>
-        <w:t>167;batchNumber</w:t>
-      </w:r>
-      <w:proofErr w:type="gramEnd"/>
-      <w:r>
-        <w:rPr>
-          <w:rStyle w:val="normaltextrun"/>
-          <w:b/>
-          <w:i/>
-        </w:rPr>
-        <w:t>;1;entryNumber;1</w:t>
+        <w:t>167;batchNumber;1;entryNumber;1</w:t>
       </w:r>
       <w:r>
         <w:rPr>
@@ -5995,14 +6111,14 @@
           <w:rStyle w:val="normaltextrun"/>
         </w:rPr>
       </w:pPr>
-      <w:bookmarkStart w:id="9" w:name="_Toc520741495"/>
+      <w:bookmarkStart w:id="11" w:name="_Toc77153860"/>
       <w:r>
         <w:rPr>
           <w:rStyle w:val="normaltextrun"/>
         </w:rPr>
         <w:t>Extra Element</w:t>
       </w:r>
-      <w:bookmarkEnd w:id="9"/>
+      <w:bookmarkEnd w:id="11"/>
     </w:p>
     <w:p>
       <w:pPr>
@@ -6038,29 +6154,17 @@
           <w:b/>
           <w:i/>
         </w:rPr>
-        <w:t>&lt;entity</w:t>
-      </w:r>
-      <w:proofErr w:type="gramStart"/>
+        <w:t>&lt;entity&gt;</w:t>
+      </w:r>
       <w:r>
         <w:rPr>
           <w:b/>
           <w:i/>
         </w:rPr>
-        <w:t>&gt;</w:t>
-      </w:r>
-      <w:r>
-        <w:rPr>
-          <w:b/>
-          <w:i/>
-        </w:rPr>
         <w:t>.</w:t>
       </w:r>
       <w:r>
-        <w:t>.</w:t>
-      </w:r>
-      <w:proofErr w:type="gramEnd"/>
-      <w:r>
-        <w:t xml:space="preserve"> This </w:t>
+        <w:t xml:space="preserve">. This </w:t>
       </w:r>
       <w:r>
         <w:t>extra element allows for additional i</w:t>
@@ -6372,13 +6476,7 @@
         <w:rPr>
           <w:rStyle w:val="normaltextrun"/>
         </w:rPr>
-        <w:t xml:space="preserve">AP </w:t>
-      </w:r>
-      <w:r>
-        <w:rPr>
-          <w:rStyle w:val="normaltextrun"/>
-        </w:rPr>
-        <w:t>Extra Element Example</w:t>
+        <w:t>AP Extra Element Example</w:t>
       </w:r>
     </w:p>
     <w:p>
@@ -6465,13 +6563,7 @@
         <w:rPr>
           <w:rStyle w:val="normaltextrun"/>
         </w:rPr>
-        <w:t>Desktop Filter Display</w:t>
-      </w:r>
-      <w:r>
-        <w:rPr>
-          <w:rStyle w:val="normaltextrun"/>
-        </w:rPr>
-        <w:t xml:space="preserve"> Example</w:t>
+        <w:t>Desktop Filter Display Example</w:t>
       </w:r>
     </w:p>
     <w:p>
@@ -6625,13 +6717,7 @@
         <w:rPr>
           <w:rStyle w:val="normaltextrun"/>
         </w:rPr>
-        <w:t xml:space="preserve">Desktop </w:t>
-      </w:r>
-      <w:r>
-        <w:rPr>
-          <w:rStyle w:val="normaltextrun"/>
-        </w:rPr>
-        <w:t>Refresh Button</w:t>
+        <w:t>Desktop Refresh Button</w:t>
       </w:r>
     </w:p>
     <w:p>
@@ -6667,7 +6753,7 @@
           <w:rStyle w:val="normaltextrun"/>
         </w:rPr>
       </w:pPr>
-      <w:bookmarkStart w:id="10" w:name="_Toc520741496"/>
+      <w:bookmarkStart w:id="12" w:name="_Toc77153861"/>
       <w:r>
         <w:rPr>
           <w:rStyle w:val="normaltextrun"/>
@@ -6675,7 +6761,7 @@
         <w:lastRenderedPageBreak/>
         <w:t>Delta Imports</w:t>
       </w:r>
-      <w:bookmarkEnd w:id="10"/>
+      <w:bookmarkEnd w:id="12"/>
     </w:p>
     <w:p>
       <w:pPr>
@@ -6696,35 +6782,7 @@
         <w:rPr>
           <w:rStyle w:val="normaltextrun"/>
         </w:rPr>
-        <w:t xml:space="preserve">Once the </w:t>
-      </w:r>
-      <w:proofErr w:type="spellStart"/>
-      <w:r>
-        <w:rPr>
-          <w:rStyle w:val="normaltextrun"/>
-        </w:rPr>
-        <w:t>Solr</w:t>
-      </w:r>
-      <w:proofErr w:type="spellEnd"/>
-      <w:r>
-        <w:rPr>
-          <w:rStyle w:val="normaltextrun"/>
-        </w:rPr>
-        <w:t xml:space="preserve"> database has been populated from the Sage 300 database, the </w:t>
-      </w:r>
-      <w:proofErr w:type="spellStart"/>
-      <w:r>
-        <w:rPr>
-          <w:rStyle w:val="normaltextrun"/>
-        </w:rPr>
-        <w:t>Solr</w:t>
-      </w:r>
-      <w:proofErr w:type="spellEnd"/>
-      <w:r>
-        <w:rPr>
-          <w:rStyle w:val="normaltextrun"/>
-        </w:rPr>
-        <w:t xml:space="preserve"> database will needed to be kept in-sync with changes made to the Sage 300 database.</w:t>
+        <w:t>Once the Solr database has been populated from the Sage 300 database, the Solr database will needed to be kept in-sync with changes made to the Sage 300 database.</w:t>
       </w:r>
     </w:p>
     <w:p>
@@ -6742,14 +6800,14 @@
           <w:rStyle w:val="normaltextrun"/>
         </w:rPr>
       </w:pPr>
-      <w:bookmarkStart w:id="11" w:name="_Toc520741497"/>
+      <w:bookmarkStart w:id="13" w:name="_Toc77153862"/>
       <w:r>
         <w:rPr>
           <w:rStyle w:val="normaltextrun"/>
         </w:rPr>
         <w:t>Delta Import Frequency</w:t>
       </w:r>
-      <w:bookmarkEnd w:id="11"/>
+      <w:bookmarkEnd w:id="13"/>
     </w:p>
     <w:p>
       <w:pPr>
@@ -6974,13 +7032,8 @@
         <w:pStyle w:val="SAGEBodyText"/>
         <w:ind w:left="144"/>
       </w:pPr>
-      <w:proofErr w:type="gramStart"/>
-      <w:r>
-        <w:t>&lt;!--</w:t>
-      </w:r>
-      <w:proofErr w:type="gramEnd"/>
-      <w:r>
-        <w:t xml:space="preserve"> Value is in seconds --&gt;</w:t>
+      <w:r>
+        <w:t>&lt;!-- Value is in seconds --&gt;</w:t>
       </w:r>
     </w:p>
     <w:p>
@@ -7055,14 +7108,14 @@
           <w:rStyle w:val="normaltextrun"/>
         </w:rPr>
       </w:pPr>
-      <w:bookmarkStart w:id="12" w:name="_Toc520741498"/>
+      <w:bookmarkStart w:id="14" w:name="_Toc77153863"/>
       <w:r>
         <w:rPr>
           <w:rStyle w:val="normaltextrun"/>
         </w:rPr>
         <w:t>Delete Importing</w:t>
       </w:r>
-      <w:bookmarkEnd w:id="12"/>
+      <w:bookmarkEnd w:id="14"/>
     </w:p>
     <w:p>
       <w:pPr>
@@ -7164,21 +7217,7 @@
         <w:rPr>
           <w:rStyle w:val="normaltextrun"/>
         </w:rPr>
-        <w:t xml:space="preserve">Updating the added or updated data into the </w:t>
-      </w:r>
-      <w:proofErr w:type="spellStart"/>
-      <w:r>
-        <w:rPr>
-          <w:rStyle w:val="normaltextrun"/>
-        </w:rPr>
-        <w:t>Solr</w:t>
-      </w:r>
-      <w:proofErr w:type="spellEnd"/>
-      <w:r>
-        <w:rPr>
-          <w:rStyle w:val="normaltextrun"/>
-        </w:rPr>
-        <w:t xml:space="preserve"> database</w:t>
+        <w:t>Updating the added or updated data into the Solr database</w:t>
       </w:r>
     </w:p>
     <w:p>
@@ -7257,14 +7296,7 @@
         <w:rPr>
           <w:rStyle w:val="normaltextrun"/>
         </w:rPr>
-        <w:t xml:space="preserve">, the last updated time stamp of this entity is stored </w:t>
-      </w:r>
-      <w:proofErr w:type="gramStart"/>
-      <w:r>
-        <w:rPr>
-          <w:rStyle w:val="normaltextrun"/>
-        </w:rPr>
-        <w:t>in  </w:t>
+        <w:t>, the last updated time stamp of this entity is stored in  </w:t>
       </w:r>
       <w:proofErr w:type="spellStart"/>
       <w:r>
@@ -7276,7 +7308,6 @@
         <w:t>dih</w:t>
       </w:r>
       <w:proofErr w:type="spellEnd"/>
-      <w:proofErr w:type="gramEnd"/>
       <w:r>
         <w:rPr>
           <w:rStyle w:val="normaltextrun"/>
@@ -7320,17 +7351,9 @@
         <w:rPr>
           <w:rStyle w:val="spellingerror"/>
         </w:rPr>
-        <w:t>HH:</w:t>
-      </w:r>
-      <w:proofErr w:type="gramStart"/>
-      <w:r>
-        <w:rPr>
-          <w:rStyle w:val="spellingerror"/>
-        </w:rPr>
-        <w:t>mm:ss</w:t>
+        <w:t>HH:mm:ss</w:t>
       </w:r>
       <w:proofErr w:type="spellEnd"/>
-      <w:proofErr w:type="gramEnd"/>
       <w:r>
         <w:rPr>
           <w:rStyle w:val="normaltextrun"/>
@@ -7474,27 +7497,7 @@
           <w:sz w:val="18"/>
           <w:szCs w:val="18"/>
         </w:rPr>
-        <w:t>WHEREAUDTDATE &gt; cast(</w:t>
-      </w:r>
-      <w:proofErr w:type="gramStart"/>
-      <w:r>
-        <w:rPr>
-          <w:rStyle w:val="normaltextrun"/>
-          <w:rFonts w:ascii="Courier New" w:eastAsiaTheme="majorEastAsia" w:hAnsi="Courier New" w:cs="Courier New"/>
-          <w:sz w:val="18"/>
-          <w:szCs w:val="18"/>
-        </w:rPr>
-        <w:t>replace(</w:t>
-      </w:r>
-      <w:proofErr w:type="gramEnd"/>
-      <w:r>
-        <w:rPr>
-          <w:rStyle w:val="normaltextrun"/>
-          <w:rFonts w:ascii="Courier New" w:eastAsiaTheme="majorEastAsia" w:hAnsi="Courier New" w:cs="Courier New"/>
-          <w:sz w:val="18"/>
-          <w:szCs w:val="18"/>
-        </w:rPr>
-        <w:t>SUBSTRING('${</w:t>
+        <w:t>WHEREAUDTDATE &gt; cast(replace(SUBSTRING('${</w:t>
       </w:r>
       <w:proofErr w:type="spellStart"/>
       <w:r>
@@ -7576,27 +7579,7 @@
           <w:sz w:val="18"/>
           <w:szCs w:val="18"/>
         </w:rPr>
-        <w:t>(AUDTDATE = cast(</w:t>
-      </w:r>
-      <w:proofErr w:type="gramStart"/>
-      <w:r>
-        <w:rPr>
-          <w:rStyle w:val="normaltextrun"/>
-          <w:rFonts w:ascii="Courier New" w:eastAsiaTheme="majorEastAsia" w:hAnsi="Courier New" w:cs="Courier New"/>
-          <w:sz w:val="18"/>
-          <w:szCs w:val="18"/>
-        </w:rPr>
-        <w:t>replace(</w:t>
-      </w:r>
-      <w:proofErr w:type="gramEnd"/>
-      <w:r>
-        <w:rPr>
-          <w:rStyle w:val="normaltextrun"/>
-          <w:rFonts w:ascii="Courier New" w:eastAsiaTheme="majorEastAsia" w:hAnsi="Courier New" w:cs="Courier New"/>
-          <w:sz w:val="18"/>
-          <w:szCs w:val="18"/>
-        </w:rPr>
-        <w:t>SUBSTRING('${</w:t>
+        <w:t>(AUDTDATE = cast(replace(SUBSTRING('${</w:t>
       </w:r>
       <w:proofErr w:type="spellStart"/>
       <w:r>
@@ -7678,27 +7661,7 @@
           <w:sz w:val="18"/>
           <w:szCs w:val="18"/>
         </w:rPr>
-        <w:t>AUDTTIME &gt; cast(</w:t>
-      </w:r>
-      <w:proofErr w:type="gramStart"/>
-      <w:r>
-        <w:rPr>
-          <w:rStyle w:val="normaltextrun"/>
-          <w:rFonts w:ascii="Courier New" w:eastAsiaTheme="majorEastAsia" w:hAnsi="Courier New" w:cs="Courier New"/>
-          <w:sz w:val="18"/>
-          <w:szCs w:val="18"/>
-        </w:rPr>
-        <w:t>replace(</w:t>
-      </w:r>
-      <w:proofErr w:type="gramEnd"/>
-      <w:r>
-        <w:rPr>
-          <w:rStyle w:val="normaltextrun"/>
-          <w:rFonts w:ascii="Courier New" w:eastAsiaTheme="majorEastAsia" w:hAnsi="Courier New" w:cs="Courier New"/>
-          <w:sz w:val="18"/>
-          <w:szCs w:val="18"/>
-        </w:rPr>
-        <w:t>SUBSTRING('${</w:t>
+        <w:t>AUDTTIME &gt; cast(replace(SUBSTRING('${</w:t>
       </w:r>
       <w:proofErr w:type="spellStart"/>
       <w:r>
@@ -7803,7 +7766,6 @@
         <w:t>The result will be stored in </w:t>
       </w:r>
       <w:proofErr w:type="spellStart"/>
-      <w:proofErr w:type="gramStart"/>
       <w:r>
         <w:rPr>
           <w:rStyle w:val="spellingerror"/>
@@ -7811,7 +7773,6 @@
         <w:t>dih.delta</w:t>
       </w:r>
       <w:proofErr w:type="spellEnd"/>
-      <w:proofErr w:type="gramEnd"/>
       <w:r>
         <w:rPr>
           <w:rStyle w:val="normaltextrun"/>
@@ -7979,7 +7940,6 @@
         <w:t>WHERE CNTBTCH = '${</w:t>
       </w:r>
       <w:proofErr w:type="spellStart"/>
-      <w:proofErr w:type="gramStart"/>
       <w:r>
         <w:rPr>
           <w:rStyle w:val="normaltextrun"/>
@@ -7987,17 +7947,7 @@
           <w:sz w:val="18"/>
           <w:szCs w:val="18"/>
         </w:rPr>
-        <w:t>dih.delta</w:t>
-      </w:r>
-      <w:proofErr w:type="gramEnd"/>
-      <w:r>
-        <w:rPr>
-          <w:rStyle w:val="normaltextrun"/>
-          <w:rFonts w:ascii="Courier New" w:eastAsiaTheme="majorEastAsia" w:hAnsi="Courier New" w:cs="Courier New"/>
-          <w:sz w:val="18"/>
-          <w:szCs w:val="18"/>
-        </w:rPr>
-        <w:t>.CNTBTCH</w:t>
+        <w:t>dih.delta.CNTBTCH</w:t>
       </w:r>
       <w:proofErr w:type="spellEnd"/>
       <w:r>
@@ -8051,19 +8001,7 @@
         <w:rPr>
           <w:rStyle w:val="normaltextrun"/>
         </w:rPr>
-        <w:t xml:space="preserve">AP Invoice Delta </w:t>
-      </w:r>
-      <w:r>
-        <w:rPr>
-          <w:rStyle w:val="normaltextrun"/>
-        </w:rPr>
-        <w:t xml:space="preserve">Import </w:t>
-      </w:r>
-      <w:r>
-        <w:rPr>
-          <w:rStyle w:val="normaltextrun"/>
-        </w:rPr>
-        <w:t>Query</w:t>
+        <w:t>AP Invoice Delta Import Query</w:t>
       </w:r>
     </w:p>
     <w:p>
@@ -8071,12 +8009,12 @@
         <w:pStyle w:val="SAGEHeading1"/>
         <w:framePr w:h="976" w:hRule="exact" w:wrap="around"/>
       </w:pPr>
-      <w:bookmarkStart w:id="13" w:name="_Toc520741499"/>
+      <w:bookmarkStart w:id="15" w:name="_Toc77153864"/>
       <w:r>
         <w:lastRenderedPageBreak/>
         <w:t>Results Ordering</w:t>
       </w:r>
-      <w:bookmarkEnd w:id="13"/>
+      <w:bookmarkEnd w:id="15"/>
     </w:p>
     <w:p>
       <w:pPr>
@@ -8344,7 +8282,7 @@
 </file>
 
 <file path=word/endnotes.xml><?xml version="1.0" encoding="utf-8"?>
-<w:endnotes xmlns:wpc="http://schemas.microsoft.com/office/word/2010/wordprocessingCanvas" xmlns:cx="http://schemas.microsoft.com/office/drawing/2014/chartex" xmlns:cx1="http://schemas.microsoft.com/office/drawing/2015/9/8/chartex" xmlns:cx2="http://schemas.microsoft.com/office/drawing/2015/10/21/chartex" xmlns:cx3="http://schemas.microsoft.com/office/drawing/2016/5/9/chartex" xmlns:cx4="http://schemas.microsoft.com/office/drawing/2016/5/10/chartex" xmlns:cx5="http://schemas.microsoft.com/office/drawing/2016/5/11/chartex" xmlns:cx6="http://schemas.microsoft.com/office/drawing/2016/5/12/chartex" xmlns:cx7="http://schemas.microsoft.com/office/drawing/2016/5/13/chartex" xmlns:cx8="http://schemas.microsoft.com/office/drawing/2016/5/14/chartex" xmlns:mc="http://schemas.openxmlformats.org/markup-compatibility/2006" xmlns:aink="http://schemas.microsoft.com/office/drawing/2016/ink" xmlns:am3d="http://schemas.microsoft.com/office/drawing/2017/model3d" xmlns:o="urn:schemas-microsoft-com:office:office" xmlns:r="http://schemas.openxmlformats.org/officeDocument/2006/relationships" xmlns:m="http://schemas.openxmlformats.org/officeDocument/2006/math" xmlns:v="urn:schemas-microsoft-com:vml" xmlns:wp14="http://schemas.microsoft.com/office/word/2010/wordprocessingDrawing" xmlns:wp="http://schemas.openxmlformats.org/drawingml/2006/wordprocessingDrawing" xmlns:w10="urn:schemas-microsoft-com:office:word" xmlns:w="http://schemas.openxmlformats.org/wordprocessingml/2006/main" xmlns:w14="http://schemas.microsoft.com/office/word/2010/wordml" xmlns:w15="http://schemas.microsoft.com/office/word/2012/wordml" xmlns:w16cid="http://schemas.microsoft.com/office/word/2016/wordml/cid" xmlns:w16se="http://schemas.microsoft.com/office/word/2015/wordml/symex" xmlns:wpg="http://schemas.microsoft.com/office/word/2010/wordprocessingGroup" xmlns:wpi="http://schemas.microsoft.com/office/word/2010/wordprocessingInk" xmlns:wne="http://schemas.microsoft.com/office/word/2006/wordml" xmlns:wps="http://schemas.microsoft.com/office/word/2010/wordprocessingShape" mc:Ignorable="w14 w15 w16se w16cid wp14">
+<w:endnotes xmlns:wpc="http://schemas.microsoft.com/office/word/2010/wordprocessingCanvas" xmlns:cx="http://schemas.microsoft.com/office/drawing/2014/chartex" xmlns:cx1="http://schemas.microsoft.com/office/drawing/2015/9/8/chartex" xmlns:cx2="http://schemas.microsoft.com/office/drawing/2015/10/21/chartex" xmlns:cx3="http://schemas.microsoft.com/office/drawing/2016/5/9/chartex" xmlns:cx4="http://schemas.microsoft.com/office/drawing/2016/5/10/chartex" xmlns:cx5="http://schemas.microsoft.com/office/drawing/2016/5/11/chartex" xmlns:cx6="http://schemas.microsoft.com/office/drawing/2016/5/12/chartex" xmlns:cx7="http://schemas.microsoft.com/office/drawing/2016/5/13/chartex" xmlns:cx8="http://schemas.microsoft.com/office/drawing/2016/5/14/chartex" xmlns:mc="http://schemas.openxmlformats.org/markup-compatibility/2006" xmlns:aink="http://schemas.microsoft.com/office/drawing/2016/ink" xmlns:am3d="http://schemas.microsoft.com/office/drawing/2017/model3d" xmlns:o="urn:schemas-microsoft-com:office:office" xmlns:r="http://schemas.openxmlformats.org/officeDocument/2006/relationships" xmlns:m="http://schemas.openxmlformats.org/officeDocument/2006/math" xmlns:v="urn:schemas-microsoft-com:vml" xmlns:wp14="http://schemas.microsoft.com/office/word/2010/wordprocessingDrawing" xmlns:wp="http://schemas.openxmlformats.org/drawingml/2006/wordprocessingDrawing" xmlns:w10="urn:schemas-microsoft-com:office:word" xmlns:w="http://schemas.openxmlformats.org/wordprocessingml/2006/main" xmlns:w14="http://schemas.microsoft.com/office/word/2010/wordml" xmlns:w15="http://schemas.microsoft.com/office/word/2012/wordml" xmlns:w16cex="http://schemas.microsoft.com/office/word/2018/wordml/cex" xmlns:w16cid="http://schemas.microsoft.com/office/word/2016/wordml/cid" xmlns:w16="http://schemas.microsoft.com/office/word/2018/wordml" xmlns:w16se="http://schemas.microsoft.com/office/word/2015/wordml/symex" xmlns:wpg="http://schemas.microsoft.com/office/word/2010/wordprocessingGroup" xmlns:wpi="http://schemas.microsoft.com/office/word/2010/wordprocessingInk" xmlns:wne="http://schemas.microsoft.com/office/word/2006/wordml" xmlns:wps="http://schemas.microsoft.com/office/word/2010/wordprocessingShape" mc:Ignorable="w14 w15 w16se w16cid w16 w16cex wp14">
   <w:endnote w:type="separator" w:id="-1">
     <w:p>
       <w:pPr>
@@ -8371,7 +8309,7 @@
 </file>
 
 <file path=word/footer1.xml><?xml version="1.0" encoding="utf-8"?>
-<w:ftr xmlns:wpc="http://schemas.microsoft.com/office/word/2010/wordprocessingCanvas" xmlns:cx="http://schemas.microsoft.com/office/drawing/2014/chartex" xmlns:cx1="http://schemas.microsoft.com/office/drawing/2015/9/8/chartex" xmlns:cx2="http://schemas.microsoft.com/office/drawing/2015/10/21/chartex" xmlns:cx3="http://schemas.microsoft.com/office/drawing/2016/5/9/chartex" xmlns:cx4="http://schemas.microsoft.com/office/drawing/2016/5/10/chartex" xmlns:cx5="http://schemas.microsoft.com/office/drawing/2016/5/11/chartex" xmlns:cx6="http://schemas.microsoft.com/office/drawing/2016/5/12/chartex" xmlns:cx7="http://schemas.microsoft.com/office/drawing/2016/5/13/chartex" xmlns:cx8="http://schemas.microsoft.com/office/drawing/2016/5/14/chartex" xmlns:mc="http://schemas.openxmlformats.org/markup-compatibility/2006" xmlns:aink="http://schemas.microsoft.com/office/drawing/2016/ink" xmlns:am3d="http://schemas.microsoft.com/office/drawing/2017/model3d" xmlns:o="urn:schemas-microsoft-com:office:office" xmlns:r="http://schemas.openxmlformats.org/officeDocument/2006/relationships" xmlns:m="http://schemas.openxmlformats.org/officeDocument/2006/math" xmlns:v="urn:schemas-microsoft-com:vml" xmlns:wp14="http://schemas.microsoft.com/office/word/2010/wordprocessingDrawing" xmlns:wp="http://schemas.openxmlformats.org/drawingml/2006/wordprocessingDrawing" xmlns:w10="urn:schemas-microsoft-com:office:word" xmlns:w="http://schemas.openxmlformats.org/wordprocessingml/2006/main" xmlns:w14="http://schemas.microsoft.com/office/word/2010/wordml" xmlns:w15="http://schemas.microsoft.com/office/word/2012/wordml" xmlns:w16cid="http://schemas.microsoft.com/office/word/2016/wordml/cid" xmlns:w16se="http://schemas.microsoft.com/office/word/2015/wordml/symex" xmlns:wpg="http://schemas.microsoft.com/office/word/2010/wordprocessingGroup" xmlns:wpi="http://schemas.microsoft.com/office/word/2010/wordprocessingInk" xmlns:wne="http://schemas.microsoft.com/office/word/2006/wordml" xmlns:wps="http://schemas.microsoft.com/office/word/2010/wordprocessingShape" mc:Ignorable="w14 w15 w16se w16cid wp14">
+<w:ftr xmlns:wpc="http://schemas.microsoft.com/office/word/2010/wordprocessingCanvas" xmlns:cx="http://schemas.microsoft.com/office/drawing/2014/chartex" xmlns:cx1="http://schemas.microsoft.com/office/drawing/2015/9/8/chartex" xmlns:cx2="http://schemas.microsoft.com/office/drawing/2015/10/21/chartex" xmlns:cx3="http://schemas.microsoft.com/office/drawing/2016/5/9/chartex" xmlns:cx4="http://schemas.microsoft.com/office/drawing/2016/5/10/chartex" xmlns:cx5="http://schemas.microsoft.com/office/drawing/2016/5/11/chartex" xmlns:cx6="http://schemas.microsoft.com/office/drawing/2016/5/12/chartex" xmlns:cx7="http://schemas.microsoft.com/office/drawing/2016/5/13/chartex" xmlns:cx8="http://schemas.microsoft.com/office/drawing/2016/5/14/chartex" xmlns:mc="http://schemas.openxmlformats.org/markup-compatibility/2006" xmlns:aink="http://schemas.microsoft.com/office/drawing/2016/ink" xmlns:am3d="http://schemas.microsoft.com/office/drawing/2017/model3d" xmlns:o="urn:schemas-microsoft-com:office:office" xmlns:r="http://schemas.openxmlformats.org/officeDocument/2006/relationships" xmlns:m="http://schemas.openxmlformats.org/officeDocument/2006/math" xmlns:v="urn:schemas-microsoft-com:vml" xmlns:wp14="http://schemas.microsoft.com/office/word/2010/wordprocessingDrawing" xmlns:wp="http://schemas.openxmlformats.org/drawingml/2006/wordprocessingDrawing" xmlns:w10="urn:schemas-microsoft-com:office:word" xmlns:w="http://schemas.openxmlformats.org/wordprocessingml/2006/main" xmlns:w14="http://schemas.microsoft.com/office/word/2010/wordml" xmlns:w15="http://schemas.microsoft.com/office/word/2012/wordml" xmlns:w16cex="http://schemas.microsoft.com/office/word/2018/wordml/cex" xmlns:w16cid="http://schemas.microsoft.com/office/word/2016/wordml/cid" xmlns:w16="http://schemas.microsoft.com/office/word/2018/wordml" xmlns:w16se="http://schemas.microsoft.com/office/word/2015/wordml/symex" xmlns:wpg="http://schemas.microsoft.com/office/word/2010/wordprocessingGroup" xmlns:wpi="http://schemas.microsoft.com/office/word/2010/wordprocessingInk" xmlns:wne="http://schemas.microsoft.com/office/word/2006/wordml" xmlns:wps="http://schemas.microsoft.com/office/word/2010/wordprocessingShape" mc:Ignorable="w14 w15 w16se w16cid w16 w16cex wp14">
   <w:p>
     <w:pPr>
       <w:pStyle w:val="SAGEFooter"/>
@@ -8483,7 +8421,7 @@
 </file>
 
 <file path=word/footer2.xml><?xml version="1.0" encoding="utf-8"?>
-<w:ftr xmlns:wpc="http://schemas.microsoft.com/office/word/2010/wordprocessingCanvas" xmlns:cx="http://schemas.microsoft.com/office/drawing/2014/chartex" xmlns:cx1="http://schemas.microsoft.com/office/drawing/2015/9/8/chartex" xmlns:cx2="http://schemas.microsoft.com/office/drawing/2015/10/21/chartex" xmlns:cx3="http://schemas.microsoft.com/office/drawing/2016/5/9/chartex" xmlns:cx4="http://schemas.microsoft.com/office/drawing/2016/5/10/chartex" xmlns:cx5="http://schemas.microsoft.com/office/drawing/2016/5/11/chartex" xmlns:cx6="http://schemas.microsoft.com/office/drawing/2016/5/12/chartex" xmlns:cx7="http://schemas.microsoft.com/office/drawing/2016/5/13/chartex" xmlns:cx8="http://schemas.microsoft.com/office/drawing/2016/5/14/chartex" xmlns:mc="http://schemas.openxmlformats.org/markup-compatibility/2006" xmlns:aink="http://schemas.microsoft.com/office/drawing/2016/ink" xmlns:am3d="http://schemas.microsoft.com/office/drawing/2017/model3d" xmlns:o="urn:schemas-microsoft-com:office:office" xmlns:r="http://schemas.openxmlformats.org/officeDocument/2006/relationships" xmlns:m="http://schemas.openxmlformats.org/officeDocument/2006/math" xmlns:v="urn:schemas-microsoft-com:vml" xmlns:wp14="http://schemas.microsoft.com/office/word/2010/wordprocessingDrawing" xmlns:wp="http://schemas.openxmlformats.org/drawingml/2006/wordprocessingDrawing" xmlns:w10="urn:schemas-microsoft-com:office:word" xmlns:w="http://schemas.openxmlformats.org/wordprocessingml/2006/main" xmlns:w14="http://schemas.microsoft.com/office/word/2010/wordml" xmlns:w15="http://schemas.microsoft.com/office/word/2012/wordml" xmlns:w16cid="http://schemas.microsoft.com/office/word/2016/wordml/cid" xmlns:w16se="http://schemas.microsoft.com/office/word/2015/wordml/symex" xmlns:wpg="http://schemas.microsoft.com/office/word/2010/wordprocessingGroup" xmlns:wpi="http://schemas.microsoft.com/office/word/2010/wordprocessingInk" xmlns:wne="http://schemas.microsoft.com/office/word/2006/wordml" xmlns:wps="http://schemas.microsoft.com/office/word/2010/wordprocessingShape" mc:Ignorable="w14 w15 w16se w16cid wp14">
+<w:ftr xmlns:wpc="http://schemas.microsoft.com/office/word/2010/wordprocessingCanvas" xmlns:cx="http://schemas.microsoft.com/office/drawing/2014/chartex" xmlns:cx1="http://schemas.microsoft.com/office/drawing/2015/9/8/chartex" xmlns:cx2="http://schemas.microsoft.com/office/drawing/2015/10/21/chartex" xmlns:cx3="http://schemas.microsoft.com/office/drawing/2016/5/9/chartex" xmlns:cx4="http://schemas.microsoft.com/office/drawing/2016/5/10/chartex" xmlns:cx5="http://schemas.microsoft.com/office/drawing/2016/5/11/chartex" xmlns:cx6="http://schemas.microsoft.com/office/drawing/2016/5/12/chartex" xmlns:cx7="http://schemas.microsoft.com/office/drawing/2016/5/13/chartex" xmlns:cx8="http://schemas.microsoft.com/office/drawing/2016/5/14/chartex" xmlns:mc="http://schemas.openxmlformats.org/markup-compatibility/2006" xmlns:aink="http://schemas.microsoft.com/office/drawing/2016/ink" xmlns:am3d="http://schemas.microsoft.com/office/drawing/2017/model3d" xmlns:o="urn:schemas-microsoft-com:office:office" xmlns:r="http://schemas.openxmlformats.org/officeDocument/2006/relationships" xmlns:m="http://schemas.openxmlformats.org/officeDocument/2006/math" xmlns:v="urn:schemas-microsoft-com:vml" xmlns:wp14="http://schemas.microsoft.com/office/word/2010/wordprocessingDrawing" xmlns:wp="http://schemas.openxmlformats.org/drawingml/2006/wordprocessingDrawing" xmlns:w10="urn:schemas-microsoft-com:office:word" xmlns:w="http://schemas.openxmlformats.org/wordprocessingml/2006/main" xmlns:w14="http://schemas.microsoft.com/office/word/2010/wordml" xmlns:w15="http://schemas.microsoft.com/office/word/2012/wordml" xmlns:w16cex="http://schemas.microsoft.com/office/word/2018/wordml/cex" xmlns:w16cid="http://schemas.microsoft.com/office/word/2016/wordml/cid" xmlns:w16="http://schemas.microsoft.com/office/word/2018/wordml" xmlns:w16se="http://schemas.microsoft.com/office/word/2015/wordml/symex" xmlns:wpg="http://schemas.microsoft.com/office/word/2010/wordprocessingGroup" xmlns:wpi="http://schemas.microsoft.com/office/word/2010/wordprocessingInk" xmlns:wne="http://schemas.microsoft.com/office/word/2006/wordml" xmlns:wps="http://schemas.microsoft.com/office/word/2010/wordprocessingShape" mc:Ignorable="w14 w15 w16se w16cid w16 w16cex wp14">
   <w:p>
     <w:pPr>
       <w:pStyle w:val="Footer"/>
@@ -8494,7 +8432,7 @@
 </file>
 
 <file path=word/footer3.xml><?xml version="1.0" encoding="utf-8"?>
-<w:ftr xmlns:wpc="http://schemas.microsoft.com/office/word/2010/wordprocessingCanvas" xmlns:cx="http://schemas.microsoft.com/office/drawing/2014/chartex" xmlns:cx1="http://schemas.microsoft.com/office/drawing/2015/9/8/chartex" xmlns:cx2="http://schemas.microsoft.com/office/drawing/2015/10/21/chartex" xmlns:cx3="http://schemas.microsoft.com/office/drawing/2016/5/9/chartex" xmlns:cx4="http://schemas.microsoft.com/office/drawing/2016/5/10/chartex" xmlns:cx5="http://schemas.microsoft.com/office/drawing/2016/5/11/chartex" xmlns:cx6="http://schemas.microsoft.com/office/drawing/2016/5/12/chartex" xmlns:cx7="http://schemas.microsoft.com/office/drawing/2016/5/13/chartex" xmlns:cx8="http://schemas.microsoft.com/office/drawing/2016/5/14/chartex" xmlns:mc="http://schemas.openxmlformats.org/markup-compatibility/2006" xmlns:aink="http://schemas.microsoft.com/office/drawing/2016/ink" xmlns:am3d="http://schemas.microsoft.com/office/drawing/2017/model3d" xmlns:o="urn:schemas-microsoft-com:office:office" xmlns:r="http://schemas.openxmlformats.org/officeDocument/2006/relationships" xmlns:m="http://schemas.openxmlformats.org/officeDocument/2006/math" xmlns:v="urn:schemas-microsoft-com:vml" xmlns:wp14="http://schemas.microsoft.com/office/word/2010/wordprocessingDrawing" xmlns:wp="http://schemas.openxmlformats.org/drawingml/2006/wordprocessingDrawing" xmlns:w10="urn:schemas-microsoft-com:office:word" xmlns:w="http://schemas.openxmlformats.org/wordprocessingml/2006/main" xmlns:w14="http://schemas.microsoft.com/office/word/2010/wordml" xmlns:w15="http://schemas.microsoft.com/office/word/2012/wordml" xmlns:w16cid="http://schemas.microsoft.com/office/word/2016/wordml/cid" xmlns:w16se="http://schemas.microsoft.com/office/word/2015/wordml/symex" xmlns:wpg="http://schemas.microsoft.com/office/word/2010/wordprocessingGroup" xmlns:wpi="http://schemas.microsoft.com/office/word/2010/wordprocessingInk" xmlns:wne="http://schemas.microsoft.com/office/word/2006/wordml" xmlns:wps="http://schemas.microsoft.com/office/word/2010/wordprocessingShape" mc:Ignorable="w14 w15 w16se w16cid wp14">
+<w:ftr xmlns:wpc="http://schemas.microsoft.com/office/word/2010/wordprocessingCanvas" xmlns:cx="http://schemas.microsoft.com/office/drawing/2014/chartex" xmlns:cx1="http://schemas.microsoft.com/office/drawing/2015/9/8/chartex" xmlns:cx2="http://schemas.microsoft.com/office/drawing/2015/10/21/chartex" xmlns:cx3="http://schemas.microsoft.com/office/drawing/2016/5/9/chartex" xmlns:cx4="http://schemas.microsoft.com/office/drawing/2016/5/10/chartex" xmlns:cx5="http://schemas.microsoft.com/office/drawing/2016/5/11/chartex" xmlns:cx6="http://schemas.microsoft.com/office/drawing/2016/5/12/chartex" xmlns:cx7="http://schemas.microsoft.com/office/drawing/2016/5/13/chartex" xmlns:cx8="http://schemas.microsoft.com/office/drawing/2016/5/14/chartex" xmlns:mc="http://schemas.openxmlformats.org/markup-compatibility/2006" xmlns:aink="http://schemas.microsoft.com/office/drawing/2016/ink" xmlns:am3d="http://schemas.microsoft.com/office/drawing/2017/model3d" xmlns:o="urn:schemas-microsoft-com:office:office" xmlns:r="http://schemas.openxmlformats.org/officeDocument/2006/relationships" xmlns:m="http://schemas.openxmlformats.org/officeDocument/2006/math" xmlns:v="urn:schemas-microsoft-com:vml" xmlns:wp14="http://schemas.microsoft.com/office/word/2010/wordprocessingDrawing" xmlns:wp="http://schemas.openxmlformats.org/drawingml/2006/wordprocessingDrawing" xmlns:w10="urn:schemas-microsoft-com:office:word" xmlns:w="http://schemas.openxmlformats.org/wordprocessingml/2006/main" xmlns:w14="http://schemas.microsoft.com/office/word/2010/wordml" xmlns:w15="http://schemas.microsoft.com/office/word/2012/wordml" xmlns:w16cex="http://schemas.microsoft.com/office/word/2018/wordml/cex" xmlns:w16cid="http://schemas.microsoft.com/office/word/2016/wordml/cid" xmlns:w16="http://schemas.microsoft.com/office/word/2018/wordml" xmlns:w16se="http://schemas.microsoft.com/office/word/2015/wordml/symex" xmlns:wpg="http://schemas.microsoft.com/office/word/2010/wordprocessingGroup" xmlns:wpi="http://schemas.microsoft.com/office/word/2010/wordprocessingInk" xmlns:wne="http://schemas.microsoft.com/office/word/2006/wordml" xmlns:wps="http://schemas.microsoft.com/office/word/2010/wordprocessingShape" mc:Ignorable="w14 w15 w16se w16cid w16 w16cex wp14">
   <w:tbl>
     <w:tblPr>
       <w:tblStyle w:val="TableGrid"/>
@@ -8584,6 +8522,7 @@
               <w:docPartUnique/>
             </w:docPartObj>
           </w:sdtPr>
+          <w:sdtEndPr/>
           <w:sdtContent>
             <w:p>
               <w:pPr>
@@ -8668,7 +8607,7 @@
 </file>
 
 <file path=word/footer4.xml><?xml version="1.0" encoding="utf-8"?>
-<w:ftr xmlns:wpc="http://schemas.microsoft.com/office/word/2010/wordprocessingCanvas" xmlns:cx="http://schemas.microsoft.com/office/drawing/2014/chartex" xmlns:cx1="http://schemas.microsoft.com/office/drawing/2015/9/8/chartex" xmlns:cx2="http://schemas.microsoft.com/office/drawing/2015/10/21/chartex" xmlns:cx3="http://schemas.microsoft.com/office/drawing/2016/5/9/chartex" xmlns:cx4="http://schemas.microsoft.com/office/drawing/2016/5/10/chartex" xmlns:cx5="http://schemas.microsoft.com/office/drawing/2016/5/11/chartex" xmlns:cx6="http://schemas.microsoft.com/office/drawing/2016/5/12/chartex" xmlns:cx7="http://schemas.microsoft.com/office/drawing/2016/5/13/chartex" xmlns:cx8="http://schemas.microsoft.com/office/drawing/2016/5/14/chartex" xmlns:mc="http://schemas.openxmlformats.org/markup-compatibility/2006" xmlns:aink="http://schemas.microsoft.com/office/drawing/2016/ink" xmlns:am3d="http://schemas.microsoft.com/office/drawing/2017/model3d" xmlns:o="urn:schemas-microsoft-com:office:office" xmlns:r="http://schemas.openxmlformats.org/officeDocument/2006/relationships" xmlns:m="http://schemas.openxmlformats.org/officeDocument/2006/math" xmlns:v="urn:schemas-microsoft-com:vml" xmlns:wp14="http://schemas.microsoft.com/office/word/2010/wordprocessingDrawing" xmlns:wp="http://schemas.openxmlformats.org/drawingml/2006/wordprocessingDrawing" xmlns:w10="urn:schemas-microsoft-com:office:word" xmlns:w="http://schemas.openxmlformats.org/wordprocessingml/2006/main" xmlns:w14="http://schemas.microsoft.com/office/word/2010/wordml" xmlns:w15="http://schemas.microsoft.com/office/word/2012/wordml" xmlns:w16cid="http://schemas.microsoft.com/office/word/2016/wordml/cid" xmlns:w16se="http://schemas.microsoft.com/office/word/2015/wordml/symex" xmlns:wpg="http://schemas.microsoft.com/office/word/2010/wordprocessingGroup" xmlns:wpi="http://schemas.microsoft.com/office/word/2010/wordprocessingInk" xmlns:wne="http://schemas.microsoft.com/office/word/2006/wordml" xmlns:wps="http://schemas.microsoft.com/office/word/2010/wordprocessingShape" mc:Ignorable="w14 w15 w16se w16cid wp14">
+<w:ftr xmlns:wpc="http://schemas.microsoft.com/office/word/2010/wordprocessingCanvas" xmlns:cx="http://schemas.microsoft.com/office/drawing/2014/chartex" xmlns:cx1="http://schemas.microsoft.com/office/drawing/2015/9/8/chartex" xmlns:cx2="http://schemas.microsoft.com/office/drawing/2015/10/21/chartex" xmlns:cx3="http://schemas.microsoft.com/office/drawing/2016/5/9/chartex" xmlns:cx4="http://schemas.microsoft.com/office/drawing/2016/5/10/chartex" xmlns:cx5="http://schemas.microsoft.com/office/drawing/2016/5/11/chartex" xmlns:cx6="http://schemas.microsoft.com/office/drawing/2016/5/12/chartex" xmlns:cx7="http://schemas.microsoft.com/office/drawing/2016/5/13/chartex" xmlns:cx8="http://schemas.microsoft.com/office/drawing/2016/5/14/chartex" xmlns:mc="http://schemas.openxmlformats.org/markup-compatibility/2006" xmlns:aink="http://schemas.microsoft.com/office/drawing/2016/ink" xmlns:am3d="http://schemas.microsoft.com/office/drawing/2017/model3d" xmlns:o="urn:schemas-microsoft-com:office:office" xmlns:r="http://schemas.openxmlformats.org/officeDocument/2006/relationships" xmlns:m="http://schemas.openxmlformats.org/officeDocument/2006/math" xmlns:v="urn:schemas-microsoft-com:vml" xmlns:wp14="http://schemas.microsoft.com/office/word/2010/wordprocessingDrawing" xmlns:wp="http://schemas.openxmlformats.org/drawingml/2006/wordprocessingDrawing" xmlns:w10="urn:schemas-microsoft-com:office:word" xmlns:w="http://schemas.openxmlformats.org/wordprocessingml/2006/main" xmlns:w14="http://schemas.microsoft.com/office/word/2010/wordml" xmlns:w15="http://schemas.microsoft.com/office/word/2012/wordml" xmlns:w16cex="http://schemas.microsoft.com/office/word/2018/wordml/cex" xmlns:w16cid="http://schemas.microsoft.com/office/word/2016/wordml/cid" xmlns:w16="http://schemas.microsoft.com/office/word/2018/wordml" xmlns:w16se="http://schemas.microsoft.com/office/word/2015/wordml/symex" xmlns:wpg="http://schemas.microsoft.com/office/word/2010/wordprocessingGroup" xmlns:wpi="http://schemas.microsoft.com/office/word/2010/wordprocessingInk" xmlns:wne="http://schemas.microsoft.com/office/word/2006/wordml" xmlns:wps="http://schemas.microsoft.com/office/word/2010/wordprocessingShape" mc:Ignorable="w14 w15 w16se w16cid w16 w16cex wp14">
   <w:tbl>
     <w:tblPr>
       <w:tblStyle w:val="TableGrid"/>
@@ -8758,6 +8697,7 @@
               <w:docPartUnique/>
             </w:docPartObj>
           </w:sdtPr>
+          <w:sdtEndPr/>
           <w:sdtContent>
             <w:p>
               <w:pPr>
@@ -8835,7 +8775,7 @@
 </file>
 
 <file path=word/footnotes.xml><?xml version="1.0" encoding="utf-8"?>
-<w:footnotes xmlns:wpc="http://schemas.microsoft.com/office/word/2010/wordprocessingCanvas" xmlns:cx="http://schemas.microsoft.com/office/drawing/2014/chartex" xmlns:cx1="http://schemas.microsoft.com/office/drawing/2015/9/8/chartex" xmlns:cx2="http://schemas.microsoft.com/office/drawing/2015/10/21/chartex" xmlns:cx3="http://schemas.microsoft.com/office/drawing/2016/5/9/chartex" xmlns:cx4="http://schemas.microsoft.com/office/drawing/2016/5/10/chartex" xmlns:cx5="http://schemas.microsoft.com/office/drawing/2016/5/11/chartex" xmlns:cx6="http://schemas.microsoft.com/office/drawing/2016/5/12/chartex" xmlns:cx7="http://schemas.microsoft.com/office/drawing/2016/5/13/chartex" xmlns:cx8="http://schemas.microsoft.com/office/drawing/2016/5/14/chartex" xmlns:mc="http://schemas.openxmlformats.org/markup-compatibility/2006" xmlns:aink="http://schemas.microsoft.com/office/drawing/2016/ink" xmlns:am3d="http://schemas.microsoft.com/office/drawing/2017/model3d" xmlns:o="urn:schemas-microsoft-com:office:office" xmlns:r="http://schemas.openxmlformats.org/officeDocument/2006/relationships" xmlns:m="http://schemas.openxmlformats.org/officeDocument/2006/math" xmlns:v="urn:schemas-microsoft-com:vml" xmlns:wp14="http://schemas.microsoft.com/office/word/2010/wordprocessingDrawing" xmlns:wp="http://schemas.openxmlformats.org/drawingml/2006/wordprocessingDrawing" xmlns:w10="urn:schemas-microsoft-com:office:word" xmlns:w="http://schemas.openxmlformats.org/wordprocessingml/2006/main" xmlns:w14="http://schemas.microsoft.com/office/word/2010/wordml" xmlns:w15="http://schemas.microsoft.com/office/word/2012/wordml" xmlns:w16cid="http://schemas.microsoft.com/office/word/2016/wordml/cid" xmlns:w16se="http://schemas.microsoft.com/office/word/2015/wordml/symex" xmlns:wpg="http://schemas.microsoft.com/office/word/2010/wordprocessingGroup" xmlns:wpi="http://schemas.microsoft.com/office/word/2010/wordprocessingInk" xmlns:wne="http://schemas.microsoft.com/office/word/2006/wordml" xmlns:wps="http://schemas.microsoft.com/office/word/2010/wordprocessingShape" mc:Ignorable="w14 w15 w16se w16cid wp14">
+<w:footnotes xmlns:wpc="http://schemas.microsoft.com/office/word/2010/wordprocessingCanvas" xmlns:cx="http://schemas.microsoft.com/office/drawing/2014/chartex" xmlns:cx1="http://schemas.microsoft.com/office/drawing/2015/9/8/chartex" xmlns:cx2="http://schemas.microsoft.com/office/drawing/2015/10/21/chartex" xmlns:cx3="http://schemas.microsoft.com/office/drawing/2016/5/9/chartex" xmlns:cx4="http://schemas.microsoft.com/office/drawing/2016/5/10/chartex" xmlns:cx5="http://schemas.microsoft.com/office/drawing/2016/5/11/chartex" xmlns:cx6="http://schemas.microsoft.com/office/drawing/2016/5/12/chartex" xmlns:cx7="http://schemas.microsoft.com/office/drawing/2016/5/13/chartex" xmlns:cx8="http://schemas.microsoft.com/office/drawing/2016/5/14/chartex" xmlns:mc="http://schemas.openxmlformats.org/markup-compatibility/2006" xmlns:aink="http://schemas.microsoft.com/office/drawing/2016/ink" xmlns:am3d="http://schemas.microsoft.com/office/drawing/2017/model3d" xmlns:o="urn:schemas-microsoft-com:office:office" xmlns:r="http://schemas.openxmlformats.org/officeDocument/2006/relationships" xmlns:m="http://schemas.openxmlformats.org/officeDocument/2006/math" xmlns:v="urn:schemas-microsoft-com:vml" xmlns:wp14="http://schemas.microsoft.com/office/word/2010/wordprocessingDrawing" xmlns:wp="http://schemas.openxmlformats.org/drawingml/2006/wordprocessingDrawing" xmlns:w10="urn:schemas-microsoft-com:office:word" xmlns:w="http://schemas.openxmlformats.org/wordprocessingml/2006/main" xmlns:w14="http://schemas.microsoft.com/office/word/2010/wordml" xmlns:w15="http://schemas.microsoft.com/office/word/2012/wordml" xmlns:w16cex="http://schemas.microsoft.com/office/word/2018/wordml/cex" xmlns:w16cid="http://schemas.microsoft.com/office/word/2016/wordml/cid" xmlns:w16="http://schemas.microsoft.com/office/word/2018/wordml" xmlns:w16se="http://schemas.microsoft.com/office/word/2015/wordml/symex" xmlns:wpg="http://schemas.microsoft.com/office/word/2010/wordprocessingGroup" xmlns:wpi="http://schemas.microsoft.com/office/word/2010/wordprocessingInk" xmlns:wne="http://schemas.microsoft.com/office/word/2006/wordml" xmlns:wps="http://schemas.microsoft.com/office/word/2010/wordprocessingShape" mc:Ignorable="w14 w15 w16se w16cid w16 w16cex wp14">
   <w:footnote w:type="separator" w:id="-1">
     <w:p>
       <w:pPr>
@@ -8864,7 +8804,7 @@
 </file>
 
 <file path=word/header1.xml><?xml version="1.0" encoding="utf-8"?>
-<w:hdr xmlns:wpc="http://schemas.microsoft.com/office/word/2010/wordprocessingCanvas" xmlns:cx="http://schemas.microsoft.com/office/drawing/2014/chartex" xmlns:cx1="http://schemas.microsoft.com/office/drawing/2015/9/8/chartex" xmlns:cx2="http://schemas.microsoft.com/office/drawing/2015/10/21/chartex" xmlns:cx3="http://schemas.microsoft.com/office/drawing/2016/5/9/chartex" xmlns:cx4="http://schemas.microsoft.com/office/drawing/2016/5/10/chartex" xmlns:cx5="http://schemas.microsoft.com/office/drawing/2016/5/11/chartex" xmlns:cx6="http://schemas.microsoft.com/office/drawing/2016/5/12/chartex" xmlns:cx7="http://schemas.microsoft.com/office/drawing/2016/5/13/chartex" xmlns:cx8="http://schemas.microsoft.com/office/drawing/2016/5/14/chartex" xmlns:mc="http://schemas.openxmlformats.org/markup-compatibility/2006" xmlns:aink="http://schemas.microsoft.com/office/drawing/2016/ink" xmlns:am3d="http://schemas.microsoft.com/office/drawing/2017/model3d" xmlns:o="urn:schemas-microsoft-com:office:office" xmlns:r="http://schemas.openxmlformats.org/officeDocument/2006/relationships" xmlns:m="http://schemas.openxmlformats.org/officeDocument/2006/math" xmlns:v="urn:schemas-microsoft-com:vml" xmlns:wp14="http://schemas.microsoft.com/office/word/2010/wordprocessingDrawing" xmlns:wp="http://schemas.openxmlformats.org/drawingml/2006/wordprocessingDrawing" xmlns:w10="urn:schemas-microsoft-com:office:word" xmlns:w="http://schemas.openxmlformats.org/wordprocessingml/2006/main" xmlns:w14="http://schemas.microsoft.com/office/word/2010/wordml" xmlns:w15="http://schemas.microsoft.com/office/word/2012/wordml" xmlns:w16cid="http://schemas.microsoft.com/office/word/2016/wordml/cid" xmlns:w16se="http://schemas.microsoft.com/office/word/2015/wordml/symex" xmlns:wpg="http://schemas.microsoft.com/office/word/2010/wordprocessingGroup" xmlns:wpi="http://schemas.microsoft.com/office/word/2010/wordprocessingInk" xmlns:wne="http://schemas.microsoft.com/office/word/2006/wordml" xmlns:wps="http://schemas.microsoft.com/office/word/2010/wordprocessingShape" mc:Ignorable="w14 w15 w16se w16cid wp14">
+<w:hdr xmlns:wpc="http://schemas.microsoft.com/office/word/2010/wordprocessingCanvas" xmlns:cx="http://schemas.microsoft.com/office/drawing/2014/chartex" xmlns:cx1="http://schemas.microsoft.com/office/drawing/2015/9/8/chartex" xmlns:cx2="http://schemas.microsoft.com/office/drawing/2015/10/21/chartex" xmlns:cx3="http://schemas.microsoft.com/office/drawing/2016/5/9/chartex" xmlns:cx4="http://schemas.microsoft.com/office/drawing/2016/5/10/chartex" xmlns:cx5="http://schemas.microsoft.com/office/drawing/2016/5/11/chartex" xmlns:cx6="http://schemas.microsoft.com/office/drawing/2016/5/12/chartex" xmlns:cx7="http://schemas.microsoft.com/office/drawing/2016/5/13/chartex" xmlns:cx8="http://schemas.microsoft.com/office/drawing/2016/5/14/chartex" xmlns:mc="http://schemas.openxmlformats.org/markup-compatibility/2006" xmlns:aink="http://schemas.microsoft.com/office/drawing/2016/ink" xmlns:am3d="http://schemas.microsoft.com/office/drawing/2017/model3d" xmlns:o="urn:schemas-microsoft-com:office:office" xmlns:r="http://schemas.openxmlformats.org/officeDocument/2006/relationships" xmlns:m="http://schemas.openxmlformats.org/officeDocument/2006/math" xmlns:v="urn:schemas-microsoft-com:vml" xmlns:wp14="http://schemas.microsoft.com/office/word/2010/wordprocessingDrawing" xmlns:wp="http://schemas.openxmlformats.org/drawingml/2006/wordprocessingDrawing" xmlns:w10="urn:schemas-microsoft-com:office:word" xmlns:w="http://schemas.openxmlformats.org/wordprocessingml/2006/main" xmlns:w14="http://schemas.microsoft.com/office/word/2010/wordml" xmlns:w15="http://schemas.microsoft.com/office/word/2012/wordml" xmlns:w16cex="http://schemas.microsoft.com/office/word/2018/wordml/cex" xmlns:w16cid="http://schemas.microsoft.com/office/word/2016/wordml/cid" xmlns:w16="http://schemas.microsoft.com/office/word/2018/wordml" xmlns:w16se="http://schemas.microsoft.com/office/word/2015/wordml/symex" xmlns:wpg="http://schemas.microsoft.com/office/word/2010/wordprocessingGroup" xmlns:wpi="http://schemas.microsoft.com/office/word/2010/wordprocessingInk" xmlns:wne="http://schemas.microsoft.com/office/word/2006/wordml" xmlns:wps="http://schemas.microsoft.com/office/word/2010/wordprocessingShape" mc:Ignorable="w14 w15 w16se w16cid w16 w16cex wp14">
   <w:p>
     <w:pPr>
       <w:pStyle w:val="Header"/>
@@ -8943,7 +8883,7 @@
 </file>
 
 <file path=word/header2.xml><?xml version="1.0" encoding="utf-8"?>
-<w:hdr xmlns:wpc="http://schemas.microsoft.com/office/word/2010/wordprocessingCanvas" xmlns:cx="http://schemas.microsoft.com/office/drawing/2014/chartex" xmlns:cx1="http://schemas.microsoft.com/office/drawing/2015/9/8/chartex" xmlns:cx2="http://schemas.microsoft.com/office/drawing/2015/10/21/chartex" xmlns:cx3="http://schemas.microsoft.com/office/drawing/2016/5/9/chartex" xmlns:cx4="http://schemas.microsoft.com/office/drawing/2016/5/10/chartex" xmlns:cx5="http://schemas.microsoft.com/office/drawing/2016/5/11/chartex" xmlns:cx6="http://schemas.microsoft.com/office/drawing/2016/5/12/chartex" xmlns:cx7="http://schemas.microsoft.com/office/drawing/2016/5/13/chartex" xmlns:cx8="http://schemas.microsoft.com/office/drawing/2016/5/14/chartex" xmlns:mc="http://schemas.openxmlformats.org/markup-compatibility/2006" xmlns:aink="http://schemas.microsoft.com/office/drawing/2016/ink" xmlns:am3d="http://schemas.microsoft.com/office/drawing/2017/model3d" xmlns:o="urn:schemas-microsoft-com:office:office" xmlns:r="http://schemas.openxmlformats.org/officeDocument/2006/relationships" xmlns:m="http://schemas.openxmlformats.org/officeDocument/2006/math" xmlns:v="urn:schemas-microsoft-com:vml" xmlns:wp14="http://schemas.microsoft.com/office/word/2010/wordprocessingDrawing" xmlns:wp="http://schemas.openxmlformats.org/drawingml/2006/wordprocessingDrawing" xmlns:w10="urn:schemas-microsoft-com:office:word" xmlns:w="http://schemas.openxmlformats.org/wordprocessingml/2006/main" xmlns:w14="http://schemas.microsoft.com/office/word/2010/wordml" xmlns:w15="http://schemas.microsoft.com/office/word/2012/wordml" xmlns:w16cid="http://schemas.microsoft.com/office/word/2016/wordml/cid" xmlns:w16se="http://schemas.microsoft.com/office/word/2015/wordml/symex" xmlns:wpg="http://schemas.microsoft.com/office/word/2010/wordprocessingGroup" xmlns:wpi="http://schemas.microsoft.com/office/word/2010/wordprocessingInk" xmlns:wne="http://schemas.microsoft.com/office/word/2006/wordml" xmlns:wps="http://schemas.microsoft.com/office/word/2010/wordprocessingShape" mc:Ignorable="w14 w15 w16se w16cid wp14">
+<w:hdr xmlns:wpc="http://schemas.microsoft.com/office/word/2010/wordprocessingCanvas" xmlns:cx="http://schemas.microsoft.com/office/drawing/2014/chartex" xmlns:cx1="http://schemas.microsoft.com/office/drawing/2015/9/8/chartex" xmlns:cx2="http://schemas.microsoft.com/office/drawing/2015/10/21/chartex" xmlns:cx3="http://schemas.microsoft.com/office/drawing/2016/5/9/chartex" xmlns:cx4="http://schemas.microsoft.com/office/drawing/2016/5/10/chartex" xmlns:cx5="http://schemas.microsoft.com/office/drawing/2016/5/11/chartex" xmlns:cx6="http://schemas.microsoft.com/office/drawing/2016/5/12/chartex" xmlns:cx7="http://schemas.microsoft.com/office/drawing/2016/5/13/chartex" xmlns:cx8="http://schemas.microsoft.com/office/drawing/2016/5/14/chartex" xmlns:mc="http://schemas.openxmlformats.org/markup-compatibility/2006" xmlns:aink="http://schemas.microsoft.com/office/drawing/2016/ink" xmlns:am3d="http://schemas.microsoft.com/office/drawing/2017/model3d" xmlns:o="urn:schemas-microsoft-com:office:office" xmlns:r="http://schemas.openxmlformats.org/officeDocument/2006/relationships" xmlns:m="http://schemas.openxmlformats.org/officeDocument/2006/math" xmlns:v="urn:schemas-microsoft-com:vml" xmlns:wp14="http://schemas.microsoft.com/office/word/2010/wordprocessingDrawing" xmlns:wp="http://schemas.openxmlformats.org/drawingml/2006/wordprocessingDrawing" xmlns:w10="urn:schemas-microsoft-com:office:word" xmlns:w="http://schemas.openxmlformats.org/wordprocessingml/2006/main" xmlns:w14="http://schemas.microsoft.com/office/word/2010/wordml" xmlns:w15="http://schemas.microsoft.com/office/word/2012/wordml" xmlns:w16cex="http://schemas.microsoft.com/office/word/2018/wordml/cex" xmlns:w16cid="http://schemas.microsoft.com/office/word/2016/wordml/cid" xmlns:w16="http://schemas.microsoft.com/office/word/2018/wordml" xmlns:w16se="http://schemas.microsoft.com/office/word/2015/wordml/symex" xmlns:wpg="http://schemas.microsoft.com/office/word/2010/wordprocessingGroup" xmlns:wpi="http://schemas.microsoft.com/office/word/2010/wordprocessingInk" xmlns:wne="http://schemas.microsoft.com/office/word/2006/wordml" xmlns:wps="http://schemas.microsoft.com/office/word/2010/wordprocessingShape" mc:Ignorable="w14 w15 w16se w16cid w16 w16cex wp14">
   <w:p>
     <w:pPr>
       <w:pStyle w:val="Header"/>
@@ -8953,7 +8893,7 @@
 </file>
 
 <file path=word/header3.xml><?xml version="1.0" encoding="utf-8"?>
-<w:hdr xmlns:wpc="http://schemas.microsoft.com/office/word/2010/wordprocessingCanvas" xmlns:cx="http://schemas.microsoft.com/office/drawing/2014/chartex" xmlns:cx1="http://schemas.microsoft.com/office/drawing/2015/9/8/chartex" xmlns:cx2="http://schemas.microsoft.com/office/drawing/2015/10/21/chartex" xmlns:cx3="http://schemas.microsoft.com/office/drawing/2016/5/9/chartex" xmlns:cx4="http://schemas.microsoft.com/office/drawing/2016/5/10/chartex" xmlns:cx5="http://schemas.microsoft.com/office/drawing/2016/5/11/chartex" xmlns:cx6="http://schemas.microsoft.com/office/drawing/2016/5/12/chartex" xmlns:cx7="http://schemas.microsoft.com/office/drawing/2016/5/13/chartex" xmlns:cx8="http://schemas.microsoft.com/office/drawing/2016/5/14/chartex" xmlns:mc="http://schemas.openxmlformats.org/markup-compatibility/2006" xmlns:aink="http://schemas.microsoft.com/office/drawing/2016/ink" xmlns:am3d="http://schemas.microsoft.com/office/drawing/2017/model3d" xmlns:o="urn:schemas-microsoft-com:office:office" xmlns:r="http://schemas.openxmlformats.org/officeDocument/2006/relationships" xmlns:m="http://schemas.openxmlformats.org/officeDocument/2006/math" xmlns:v="urn:schemas-microsoft-com:vml" xmlns:wp14="http://schemas.microsoft.com/office/word/2010/wordprocessingDrawing" xmlns:wp="http://schemas.openxmlformats.org/drawingml/2006/wordprocessingDrawing" xmlns:w10="urn:schemas-microsoft-com:office:word" xmlns:w="http://schemas.openxmlformats.org/wordprocessingml/2006/main" xmlns:w14="http://schemas.microsoft.com/office/word/2010/wordml" xmlns:w15="http://schemas.microsoft.com/office/word/2012/wordml" xmlns:w16cid="http://schemas.microsoft.com/office/word/2016/wordml/cid" xmlns:w16se="http://schemas.microsoft.com/office/word/2015/wordml/symex" xmlns:wpg="http://schemas.microsoft.com/office/word/2010/wordprocessingGroup" xmlns:wpi="http://schemas.microsoft.com/office/word/2010/wordprocessingInk" xmlns:wne="http://schemas.microsoft.com/office/word/2006/wordml" xmlns:wps="http://schemas.microsoft.com/office/word/2010/wordprocessingShape" mc:Ignorable="w14 w15 w16se w16cid wp14">
+<w:hdr xmlns:wpc="http://schemas.microsoft.com/office/word/2010/wordprocessingCanvas" xmlns:cx="http://schemas.microsoft.com/office/drawing/2014/chartex" xmlns:cx1="http://schemas.microsoft.com/office/drawing/2015/9/8/chartex" xmlns:cx2="http://schemas.microsoft.com/office/drawing/2015/10/21/chartex" xmlns:cx3="http://schemas.microsoft.com/office/drawing/2016/5/9/chartex" xmlns:cx4="http://schemas.microsoft.com/office/drawing/2016/5/10/chartex" xmlns:cx5="http://schemas.microsoft.com/office/drawing/2016/5/11/chartex" xmlns:cx6="http://schemas.microsoft.com/office/drawing/2016/5/12/chartex" xmlns:cx7="http://schemas.microsoft.com/office/drawing/2016/5/13/chartex" xmlns:cx8="http://schemas.microsoft.com/office/drawing/2016/5/14/chartex" xmlns:mc="http://schemas.openxmlformats.org/markup-compatibility/2006" xmlns:aink="http://schemas.microsoft.com/office/drawing/2016/ink" xmlns:am3d="http://schemas.microsoft.com/office/drawing/2017/model3d" xmlns:o="urn:schemas-microsoft-com:office:office" xmlns:r="http://schemas.openxmlformats.org/officeDocument/2006/relationships" xmlns:m="http://schemas.openxmlformats.org/officeDocument/2006/math" xmlns:v="urn:schemas-microsoft-com:vml" xmlns:wp14="http://schemas.microsoft.com/office/word/2010/wordprocessingDrawing" xmlns:wp="http://schemas.openxmlformats.org/drawingml/2006/wordprocessingDrawing" xmlns:w10="urn:schemas-microsoft-com:office:word" xmlns:w="http://schemas.openxmlformats.org/wordprocessingml/2006/main" xmlns:w14="http://schemas.microsoft.com/office/word/2010/wordml" xmlns:w15="http://schemas.microsoft.com/office/word/2012/wordml" xmlns:w16cex="http://schemas.microsoft.com/office/word/2018/wordml/cex" xmlns:w16cid="http://schemas.microsoft.com/office/word/2016/wordml/cid" xmlns:w16="http://schemas.microsoft.com/office/word/2018/wordml" xmlns:w16se="http://schemas.microsoft.com/office/word/2015/wordml/symex" xmlns:wpg="http://schemas.microsoft.com/office/word/2010/wordprocessingGroup" xmlns:wpi="http://schemas.microsoft.com/office/word/2010/wordprocessingInk" xmlns:wne="http://schemas.microsoft.com/office/word/2006/wordml" xmlns:wps="http://schemas.microsoft.com/office/word/2010/wordprocessingShape" mc:Ignorable="w14 w15 w16se w16cid w16 w16cex wp14">
   <w:p>
     <w:pPr>
       <w:pStyle w:val="Header"/>
@@ -8964,7 +8904,7 @@
 </file>
 
 <file path=word/header4.xml><?xml version="1.0" encoding="utf-8"?>
-<w:hdr xmlns:wpc="http://schemas.microsoft.com/office/word/2010/wordprocessingCanvas" xmlns:cx="http://schemas.microsoft.com/office/drawing/2014/chartex" xmlns:cx1="http://schemas.microsoft.com/office/drawing/2015/9/8/chartex" xmlns:cx2="http://schemas.microsoft.com/office/drawing/2015/10/21/chartex" xmlns:cx3="http://schemas.microsoft.com/office/drawing/2016/5/9/chartex" xmlns:cx4="http://schemas.microsoft.com/office/drawing/2016/5/10/chartex" xmlns:cx5="http://schemas.microsoft.com/office/drawing/2016/5/11/chartex" xmlns:cx6="http://schemas.microsoft.com/office/drawing/2016/5/12/chartex" xmlns:cx7="http://schemas.microsoft.com/office/drawing/2016/5/13/chartex" xmlns:cx8="http://schemas.microsoft.com/office/drawing/2016/5/14/chartex" xmlns:mc="http://schemas.openxmlformats.org/markup-compatibility/2006" xmlns:aink="http://schemas.microsoft.com/office/drawing/2016/ink" xmlns:am3d="http://schemas.microsoft.com/office/drawing/2017/model3d" xmlns:o="urn:schemas-microsoft-com:office:office" xmlns:r="http://schemas.openxmlformats.org/officeDocument/2006/relationships" xmlns:m="http://schemas.openxmlformats.org/officeDocument/2006/math" xmlns:v="urn:schemas-microsoft-com:vml" xmlns:wp14="http://schemas.microsoft.com/office/word/2010/wordprocessingDrawing" xmlns:wp="http://schemas.openxmlformats.org/drawingml/2006/wordprocessingDrawing" xmlns:w10="urn:schemas-microsoft-com:office:word" xmlns:w="http://schemas.openxmlformats.org/wordprocessingml/2006/main" xmlns:w14="http://schemas.microsoft.com/office/word/2010/wordml" xmlns:w15="http://schemas.microsoft.com/office/word/2012/wordml" xmlns:w16cid="http://schemas.microsoft.com/office/word/2016/wordml/cid" xmlns:w16se="http://schemas.microsoft.com/office/word/2015/wordml/symex" xmlns:wpg="http://schemas.microsoft.com/office/word/2010/wordprocessingGroup" xmlns:wpi="http://schemas.microsoft.com/office/word/2010/wordprocessingInk" xmlns:wne="http://schemas.microsoft.com/office/word/2006/wordml" xmlns:wps="http://schemas.microsoft.com/office/word/2010/wordprocessingShape" mc:Ignorable="w14 w15 w16se w16cid wp14">
+<w:hdr xmlns:wpc="http://schemas.microsoft.com/office/word/2010/wordprocessingCanvas" xmlns:cx="http://schemas.microsoft.com/office/drawing/2014/chartex" xmlns:cx1="http://schemas.microsoft.com/office/drawing/2015/9/8/chartex" xmlns:cx2="http://schemas.microsoft.com/office/drawing/2015/10/21/chartex" xmlns:cx3="http://schemas.microsoft.com/office/drawing/2016/5/9/chartex" xmlns:cx4="http://schemas.microsoft.com/office/drawing/2016/5/10/chartex" xmlns:cx5="http://schemas.microsoft.com/office/drawing/2016/5/11/chartex" xmlns:cx6="http://schemas.microsoft.com/office/drawing/2016/5/12/chartex" xmlns:cx7="http://schemas.microsoft.com/office/drawing/2016/5/13/chartex" xmlns:cx8="http://schemas.microsoft.com/office/drawing/2016/5/14/chartex" xmlns:mc="http://schemas.openxmlformats.org/markup-compatibility/2006" xmlns:aink="http://schemas.microsoft.com/office/drawing/2016/ink" xmlns:am3d="http://schemas.microsoft.com/office/drawing/2017/model3d" xmlns:o="urn:schemas-microsoft-com:office:office" xmlns:r="http://schemas.openxmlformats.org/officeDocument/2006/relationships" xmlns:m="http://schemas.openxmlformats.org/officeDocument/2006/math" xmlns:v="urn:schemas-microsoft-com:vml" xmlns:wp14="http://schemas.microsoft.com/office/word/2010/wordprocessingDrawing" xmlns:wp="http://schemas.openxmlformats.org/drawingml/2006/wordprocessingDrawing" xmlns:w10="urn:schemas-microsoft-com:office:word" xmlns:w="http://schemas.openxmlformats.org/wordprocessingml/2006/main" xmlns:w14="http://schemas.microsoft.com/office/word/2010/wordml" xmlns:w15="http://schemas.microsoft.com/office/word/2012/wordml" xmlns:w16cex="http://schemas.microsoft.com/office/word/2018/wordml/cex" xmlns:w16cid="http://schemas.microsoft.com/office/word/2016/wordml/cid" xmlns:w16="http://schemas.microsoft.com/office/word/2018/wordml" xmlns:w16se="http://schemas.microsoft.com/office/word/2015/wordml/symex" xmlns:wpg="http://schemas.microsoft.com/office/word/2010/wordprocessingGroup" xmlns:wpi="http://schemas.microsoft.com/office/word/2010/wordprocessingInk" xmlns:wne="http://schemas.microsoft.com/office/word/2006/wordml" xmlns:wps="http://schemas.microsoft.com/office/word/2010/wordprocessingShape" mc:Ignorable="w14 w15 w16se w16cid w16 w16cex wp14">
   <w:p>
     <w:pPr>
       <w:pStyle w:val="Header"/>
@@ -8974,7 +8914,7 @@
 </file>
 
 <file path=word/header5.xml><?xml version="1.0" encoding="utf-8"?>
-<w:hdr xmlns:wpc="http://schemas.microsoft.com/office/word/2010/wordprocessingCanvas" xmlns:cx="http://schemas.microsoft.com/office/drawing/2014/chartex" xmlns:cx1="http://schemas.microsoft.com/office/drawing/2015/9/8/chartex" xmlns:cx2="http://schemas.microsoft.com/office/drawing/2015/10/21/chartex" xmlns:cx3="http://schemas.microsoft.com/office/drawing/2016/5/9/chartex" xmlns:cx4="http://schemas.microsoft.com/office/drawing/2016/5/10/chartex" xmlns:cx5="http://schemas.microsoft.com/office/drawing/2016/5/11/chartex" xmlns:cx6="http://schemas.microsoft.com/office/drawing/2016/5/12/chartex" xmlns:cx7="http://schemas.microsoft.com/office/drawing/2016/5/13/chartex" xmlns:cx8="http://schemas.microsoft.com/office/drawing/2016/5/14/chartex" xmlns:mc="http://schemas.openxmlformats.org/markup-compatibility/2006" xmlns:aink="http://schemas.microsoft.com/office/drawing/2016/ink" xmlns:am3d="http://schemas.microsoft.com/office/drawing/2017/model3d" xmlns:o="urn:schemas-microsoft-com:office:office" xmlns:r="http://schemas.openxmlformats.org/officeDocument/2006/relationships" xmlns:m="http://schemas.openxmlformats.org/officeDocument/2006/math" xmlns:v="urn:schemas-microsoft-com:vml" xmlns:wp14="http://schemas.microsoft.com/office/word/2010/wordprocessingDrawing" xmlns:wp="http://schemas.openxmlformats.org/drawingml/2006/wordprocessingDrawing" xmlns:w10="urn:schemas-microsoft-com:office:word" xmlns:w="http://schemas.openxmlformats.org/wordprocessingml/2006/main" xmlns:w14="http://schemas.microsoft.com/office/word/2010/wordml" xmlns:w15="http://schemas.microsoft.com/office/word/2012/wordml" xmlns:w16cid="http://schemas.microsoft.com/office/word/2016/wordml/cid" xmlns:w16se="http://schemas.microsoft.com/office/word/2015/wordml/symex" xmlns:wpg="http://schemas.microsoft.com/office/word/2010/wordprocessingGroup" xmlns:wpi="http://schemas.microsoft.com/office/word/2010/wordprocessingInk" xmlns:wne="http://schemas.microsoft.com/office/word/2006/wordml" xmlns:wps="http://schemas.microsoft.com/office/word/2010/wordprocessingShape" mc:Ignorable="w14 w15 w16se w16cid wp14">
+<w:hdr xmlns:wpc="http://schemas.microsoft.com/office/word/2010/wordprocessingCanvas" xmlns:cx="http://schemas.microsoft.com/office/drawing/2014/chartex" xmlns:cx1="http://schemas.microsoft.com/office/drawing/2015/9/8/chartex" xmlns:cx2="http://schemas.microsoft.com/office/drawing/2015/10/21/chartex" xmlns:cx3="http://schemas.microsoft.com/office/drawing/2016/5/9/chartex" xmlns:cx4="http://schemas.microsoft.com/office/drawing/2016/5/10/chartex" xmlns:cx5="http://schemas.microsoft.com/office/drawing/2016/5/11/chartex" xmlns:cx6="http://schemas.microsoft.com/office/drawing/2016/5/12/chartex" xmlns:cx7="http://schemas.microsoft.com/office/drawing/2016/5/13/chartex" xmlns:cx8="http://schemas.microsoft.com/office/drawing/2016/5/14/chartex" xmlns:mc="http://schemas.openxmlformats.org/markup-compatibility/2006" xmlns:aink="http://schemas.microsoft.com/office/drawing/2016/ink" xmlns:am3d="http://schemas.microsoft.com/office/drawing/2017/model3d" xmlns:o="urn:schemas-microsoft-com:office:office" xmlns:r="http://schemas.openxmlformats.org/officeDocument/2006/relationships" xmlns:m="http://schemas.openxmlformats.org/officeDocument/2006/math" xmlns:v="urn:schemas-microsoft-com:vml" xmlns:wp14="http://schemas.microsoft.com/office/word/2010/wordprocessingDrawing" xmlns:wp="http://schemas.openxmlformats.org/drawingml/2006/wordprocessingDrawing" xmlns:w10="urn:schemas-microsoft-com:office:word" xmlns:w="http://schemas.openxmlformats.org/wordprocessingml/2006/main" xmlns:w14="http://schemas.microsoft.com/office/word/2010/wordml" xmlns:w15="http://schemas.microsoft.com/office/word/2012/wordml" xmlns:w16cex="http://schemas.microsoft.com/office/word/2018/wordml/cex" xmlns:w16cid="http://schemas.microsoft.com/office/word/2016/wordml/cid" xmlns:w16="http://schemas.microsoft.com/office/word/2018/wordml" xmlns:w16se="http://schemas.microsoft.com/office/word/2015/wordml/symex" xmlns:wpg="http://schemas.microsoft.com/office/word/2010/wordprocessingGroup" xmlns:wpi="http://schemas.microsoft.com/office/word/2010/wordprocessingInk" xmlns:wne="http://schemas.microsoft.com/office/word/2006/wordml" xmlns:wps="http://schemas.microsoft.com/office/word/2010/wordprocessingShape" mc:Ignorable="w14 w15 w16se w16cid w16 w16cex wp14">
   <w:p>
     <w:pPr>
       <w:pStyle w:val="Header"/>
@@ -8984,7 +8924,7 @@
 </file>
 
 <file path=word/header6.xml><?xml version="1.0" encoding="utf-8"?>
-<w:hdr xmlns:wpc="http://schemas.microsoft.com/office/word/2010/wordprocessingCanvas" xmlns:cx="http://schemas.microsoft.com/office/drawing/2014/chartex" xmlns:cx1="http://schemas.microsoft.com/office/drawing/2015/9/8/chartex" xmlns:cx2="http://schemas.microsoft.com/office/drawing/2015/10/21/chartex" xmlns:cx3="http://schemas.microsoft.com/office/drawing/2016/5/9/chartex" xmlns:cx4="http://schemas.microsoft.com/office/drawing/2016/5/10/chartex" xmlns:cx5="http://schemas.microsoft.com/office/drawing/2016/5/11/chartex" xmlns:cx6="http://schemas.microsoft.com/office/drawing/2016/5/12/chartex" xmlns:cx7="http://schemas.microsoft.com/office/drawing/2016/5/13/chartex" xmlns:cx8="http://schemas.microsoft.com/office/drawing/2016/5/14/chartex" xmlns:mc="http://schemas.openxmlformats.org/markup-compatibility/2006" xmlns:aink="http://schemas.microsoft.com/office/drawing/2016/ink" xmlns:am3d="http://schemas.microsoft.com/office/drawing/2017/model3d" xmlns:o="urn:schemas-microsoft-com:office:office" xmlns:r="http://schemas.openxmlformats.org/officeDocument/2006/relationships" xmlns:m="http://schemas.openxmlformats.org/officeDocument/2006/math" xmlns:v="urn:schemas-microsoft-com:vml" xmlns:wp14="http://schemas.microsoft.com/office/word/2010/wordprocessingDrawing" xmlns:wp="http://schemas.openxmlformats.org/drawingml/2006/wordprocessingDrawing" xmlns:w10="urn:schemas-microsoft-com:office:word" xmlns:w="http://schemas.openxmlformats.org/wordprocessingml/2006/main" xmlns:w14="http://schemas.microsoft.com/office/word/2010/wordml" xmlns:w15="http://schemas.microsoft.com/office/word/2012/wordml" xmlns:w16cid="http://schemas.microsoft.com/office/word/2016/wordml/cid" xmlns:w16se="http://schemas.microsoft.com/office/word/2015/wordml/symex" xmlns:wpg="http://schemas.microsoft.com/office/word/2010/wordprocessingGroup" xmlns:wpi="http://schemas.microsoft.com/office/word/2010/wordprocessingInk" xmlns:wne="http://schemas.microsoft.com/office/word/2006/wordml" xmlns:wps="http://schemas.microsoft.com/office/word/2010/wordprocessingShape" mc:Ignorable="w14 w15 w16se w16cid wp14">
+<w:hdr xmlns:wpc="http://schemas.microsoft.com/office/word/2010/wordprocessingCanvas" xmlns:cx="http://schemas.microsoft.com/office/drawing/2014/chartex" xmlns:cx1="http://schemas.microsoft.com/office/drawing/2015/9/8/chartex" xmlns:cx2="http://schemas.microsoft.com/office/drawing/2015/10/21/chartex" xmlns:cx3="http://schemas.microsoft.com/office/drawing/2016/5/9/chartex" xmlns:cx4="http://schemas.microsoft.com/office/drawing/2016/5/10/chartex" xmlns:cx5="http://schemas.microsoft.com/office/drawing/2016/5/11/chartex" xmlns:cx6="http://schemas.microsoft.com/office/drawing/2016/5/12/chartex" xmlns:cx7="http://schemas.microsoft.com/office/drawing/2016/5/13/chartex" xmlns:cx8="http://schemas.microsoft.com/office/drawing/2016/5/14/chartex" xmlns:mc="http://schemas.openxmlformats.org/markup-compatibility/2006" xmlns:aink="http://schemas.microsoft.com/office/drawing/2016/ink" xmlns:am3d="http://schemas.microsoft.com/office/drawing/2017/model3d" xmlns:o="urn:schemas-microsoft-com:office:office" xmlns:r="http://schemas.openxmlformats.org/officeDocument/2006/relationships" xmlns:m="http://schemas.openxmlformats.org/officeDocument/2006/math" xmlns:v="urn:schemas-microsoft-com:vml" xmlns:wp14="http://schemas.microsoft.com/office/word/2010/wordprocessingDrawing" xmlns:wp="http://schemas.openxmlformats.org/drawingml/2006/wordprocessingDrawing" xmlns:w10="urn:schemas-microsoft-com:office:word" xmlns:w="http://schemas.openxmlformats.org/wordprocessingml/2006/main" xmlns:w14="http://schemas.microsoft.com/office/word/2010/wordml" xmlns:w15="http://schemas.microsoft.com/office/word/2012/wordml" xmlns:w16cex="http://schemas.microsoft.com/office/word/2018/wordml/cex" xmlns:w16cid="http://schemas.microsoft.com/office/word/2016/wordml/cid" xmlns:w16="http://schemas.microsoft.com/office/word/2018/wordml" xmlns:w16se="http://schemas.microsoft.com/office/word/2015/wordml/symex" xmlns:wpg="http://schemas.microsoft.com/office/word/2010/wordprocessingGroup" xmlns:wpi="http://schemas.microsoft.com/office/word/2010/wordprocessingInk" xmlns:wne="http://schemas.microsoft.com/office/word/2006/wordml" xmlns:wps="http://schemas.microsoft.com/office/word/2010/wordprocessingShape" mc:Ignorable="w14 w15 w16se w16cid w16 w16cex wp14">
   <w:p>
     <w:pPr>
       <w:pStyle w:val="Header"/>
@@ -8994,7 +8934,7 @@
 </file>
 
 <file path=word/numbering.xml><?xml version="1.0" encoding="utf-8"?>
-<w:numbering xmlns:wpc="http://schemas.microsoft.com/office/word/2010/wordprocessingCanvas" xmlns:cx="http://schemas.microsoft.com/office/drawing/2014/chartex" xmlns:cx1="http://schemas.microsoft.com/office/drawing/2015/9/8/chartex" xmlns:cx2="http://schemas.microsoft.com/office/drawing/2015/10/21/chartex" xmlns:cx3="http://schemas.microsoft.com/office/drawing/2016/5/9/chartex" xmlns:cx4="http://schemas.microsoft.com/office/drawing/2016/5/10/chartex" xmlns:cx5="http://schemas.microsoft.com/office/drawing/2016/5/11/chartex" xmlns:cx6="http://schemas.microsoft.com/office/drawing/2016/5/12/chartex" xmlns:cx7="http://schemas.microsoft.com/office/drawing/2016/5/13/chartex" xmlns:cx8="http://schemas.microsoft.com/office/drawing/2016/5/14/chartex" xmlns:mc="http://schemas.openxmlformats.org/markup-compatibility/2006" xmlns:aink="http://schemas.microsoft.com/office/drawing/2016/ink" xmlns:am3d="http://schemas.microsoft.com/office/drawing/2017/model3d" xmlns:o="urn:schemas-microsoft-com:office:office" xmlns:r="http://schemas.openxmlformats.org/officeDocument/2006/relationships" xmlns:m="http://schemas.openxmlformats.org/officeDocument/2006/math" xmlns:v="urn:schemas-microsoft-com:vml" xmlns:wp14="http://schemas.microsoft.com/office/word/2010/wordprocessingDrawing" xmlns:wp="http://schemas.openxmlformats.org/drawingml/2006/wordprocessingDrawing" xmlns:w10="urn:schemas-microsoft-com:office:word" xmlns:w="http://schemas.openxmlformats.org/wordprocessingml/2006/main" xmlns:w14="http://schemas.microsoft.com/office/word/2010/wordml" xmlns:w15="http://schemas.microsoft.com/office/word/2012/wordml" xmlns:w16cid="http://schemas.microsoft.com/office/word/2016/wordml/cid" xmlns:w16se="http://schemas.microsoft.com/office/word/2015/wordml/symex" xmlns:wpg="http://schemas.microsoft.com/office/word/2010/wordprocessingGroup" xmlns:wpi="http://schemas.microsoft.com/office/word/2010/wordprocessingInk" xmlns:wne="http://schemas.microsoft.com/office/word/2006/wordml" xmlns:wps="http://schemas.microsoft.com/office/word/2010/wordprocessingShape" mc:Ignorable="w14 w15 w16se w16cid wp14">
+<w:numbering xmlns:wpc="http://schemas.microsoft.com/office/word/2010/wordprocessingCanvas" xmlns:cx="http://schemas.microsoft.com/office/drawing/2014/chartex" xmlns:cx1="http://schemas.microsoft.com/office/drawing/2015/9/8/chartex" xmlns:cx2="http://schemas.microsoft.com/office/drawing/2015/10/21/chartex" xmlns:cx3="http://schemas.microsoft.com/office/drawing/2016/5/9/chartex" xmlns:cx4="http://schemas.microsoft.com/office/drawing/2016/5/10/chartex" xmlns:cx5="http://schemas.microsoft.com/office/drawing/2016/5/11/chartex" xmlns:cx6="http://schemas.microsoft.com/office/drawing/2016/5/12/chartex" xmlns:cx7="http://schemas.microsoft.com/office/drawing/2016/5/13/chartex" xmlns:cx8="http://schemas.microsoft.com/office/drawing/2016/5/14/chartex" xmlns:mc="http://schemas.openxmlformats.org/markup-compatibility/2006" xmlns:aink="http://schemas.microsoft.com/office/drawing/2016/ink" xmlns:am3d="http://schemas.microsoft.com/office/drawing/2017/model3d" xmlns:o="urn:schemas-microsoft-com:office:office" xmlns:r="http://schemas.openxmlformats.org/officeDocument/2006/relationships" xmlns:m="http://schemas.openxmlformats.org/officeDocument/2006/math" xmlns:v="urn:schemas-microsoft-com:vml" xmlns:wp14="http://schemas.microsoft.com/office/word/2010/wordprocessingDrawing" xmlns:wp="http://schemas.openxmlformats.org/drawingml/2006/wordprocessingDrawing" xmlns:w10="urn:schemas-microsoft-com:office:word" xmlns:w="http://schemas.openxmlformats.org/wordprocessingml/2006/main" xmlns:w14="http://schemas.microsoft.com/office/word/2010/wordml" xmlns:w15="http://schemas.microsoft.com/office/word/2012/wordml" xmlns:w16cex="http://schemas.microsoft.com/office/word/2018/wordml/cex" xmlns:w16cid="http://schemas.microsoft.com/office/word/2016/wordml/cid" xmlns:w16="http://schemas.microsoft.com/office/word/2018/wordml" xmlns:w16se="http://schemas.microsoft.com/office/word/2015/wordml/symex" xmlns:wpg="http://schemas.microsoft.com/office/word/2010/wordprocessingGroup" xmlns:wpi="http://schemas.microsoft.com/office/word/2010/wordprocessingInk" xmlns:wne="http://schemas.microsoft.com/office/word/2006/wordml" xmlns:wps="http://schemas.microsoft.com/office/word/2010/wordprocessingShape" mc:Ignorable="w14 w15 w16se w16cid w16 w16cex wp14">
   <w:numPicBullet w:numPicBulletId="0">
     <w:pict>
       <v:shapetype id="_x0000_t75" coordsize="21600,21600" o:spt="75" o:preferrelative="t" path="m@4@5l@4@11@9@11@9@5xe" filled="f" stroked="f">
@@ -9016,7 +8956,7 @@
         <v:path o:extrusionok="f" gradientshapeok="t" o:connecttype="rect"/>
         <o:lock v:ext="edit" aspectratio="t"/>
       </v:shapetype>
-      <v:shape id="_x0000_i1158" type="#_x0000_t75" style="width:20.25pt;height:20.25pt" o:bullet="t">
+      <v:shape id="_x0000_i1063" type="#_x0000_t75" style="width:20.25pt;height:20.25pt" o:bullet="t">
         <v:imagedata r:id="rId1" o:title="clip_image001"/>
       </v:shape>
     </w:pict>
@@ -12989,7 +12929,7 @@
 </file>
 
 <file path=word/styles.xml><?xml version="1.0" encoding="utf-8"?>
-<w:styles xmlns:mc="http://schemas.openxmlformats.org/markup-compatibility/2006" xmlns:r="http://schemas.openxmlformats.org/officeDocument/2006/relationships" xmlns:w="http://schemas.openxmlformats.org/wordprocessingml/2006/main" xmlns:w14="http://schemas.microsoft.com/office/word/2010/wordml" xmlns:w15="http://schemas.microsoft.com/office/word/2012/wordml" xmlns:w16cid="http://schemas.microsoft.com/office/word/2016/wordml/cid" xmlns:w16se="http://schemas.microsoft.com/office/word/2015/wordml/symex" mc:Ignorable="w14 w15 w16se w16cid">
+<w:styles xmlns:mc="http://schemas.openxmlformats.org/markup-compatibility/2006" xmlns:r="http://schemas.openxmlformats.org/officeDocument/2006/relationships" xmlns:w="http://schemas.openxmlformats.org/wordprocessingml/2006/main" xmlns:w14="http://schemas.microsoft.com/office/word/2010/wordml" xmlns:w15="http://schemas.microsoft.com/office/word/2012/wordml" xmlns:w16cex="http://schemas.microsoft.com/office/word/2018/wordml/cex" xmlns:w16cid="http://schemas.microsoft.com/office/word/2016/wordml/cid" xmlns:w16="http://schemas.microsoft.com/office/word/2018/wordml" xmlns:w16se="http://schemas.microsoft.com/office/word/2015/wordml/symex" mc:Ignorable="w14 w15 w16se w16cid w16 w16cex">
   <w:docDefaults>
     <w:rPrDefault>
       <w:rPr>
@@ -13005,7 +12945,7 @@
       </w:pPr>
     </w:pPrDefault>
   </w:docDefaults>
-  <w:latentStyles w:defLockedState="0" w:defUIPriority="99" w:defSemiHidden="0" w:defUnhideWhenUsed="0" w:defQFormat="0" w:count="375">
+  <w:latentStyles w:defLockedState="0" w:defUIPriority="99" w:defSemiHidden="0" w:defUnhideWhenUsed="0" w:defQFormat="0" w:count="376">
     <w:lsdException w:name="Normal" w:uiPriority="0"/>
     <w:lsdException w:name="heading 1" w:uiPriority="9"/>
     <w:lsdException w:name="heading 2" w:semiHidden="1" w:uiPriority="9" w:unhideWhenUsed="1"/>
@@ -13111,7 +13051,6 @@
     <w:lsdException w:name="HTML Sample" w:semiHidden="1" w:unhideWhenUsed="1"/>
     <w:lsdException w:name="HTML Typewriter" w:semiHidden="1" w:unhideWhenUsed="1"/>
     <w:lsdException w:name="HTML Variable" w:semiHidden="1" w:unhideWhenUsed="1"/>
-    <w:lsdException w:name="Normal Table" w:semiHidden="1" w:unhideWhenUsed="1"/>
     <w:lsdException w:name="annotation subject" w:semiHidden="1" w:unhideWhenUsed="1"/>
     <w:lsdException w:name="No List" w:semiHidden="1" w:unhideWhenUsed="1"/>
     <w:lsdException w:name="Outline List 1" w:semiHidden="1" w:unhideWhenUsed="1"/>
@@ -13158,10 +13097,8 @@
     <w:lsdException w:name="Table Subtle 2" w:semiHidden="1" w:unhideWhenUsed="1"/>
     <w:lsdException w:name="Table Web 1" w:semiHidden="1" w:unhideWhenUsed="1"/>
     <w:lsdException w:name="Table Web 2" w:semiHidden="1" w:unhideWhenUsed="1"/>
-    <w:lsdException w:name="Table Web 3" w:semiHidden="1" w:unhideWhenUsed="1"/>
     <w:lsdException w:name="Balloon Text" w:semiHidden="1" w:unhideWhenUsed="1"/>
     <w:lsdException w:name="Table Grid" w:uiPriority="59"/>
-    <w:lsdException w:name="Table Theme" w:semiHidden="1" w:unhideWhenUsed="1"/>
     <w:lsdException w:name="Placeholder Text" w:semiHidden="1"/>
     <w:lsdException w:name="No Spacing" w:uiPriority="1"/>
     <w:lsdException w:name="Light Shading" w:uiPriority="60"/>
@@ -13381,6 +13318,7 @@
     <w:lsdException w:name="Smart Hyperlink" w:semiHidden="1" w:unhideWhenUsed="1"/>
     <w:lsdException w:name="Hashtag" w:semiHidden="1" w:unhideWhenUsed="1"/>
     <w:lsdException w:name="Unresolved Mention" w:semiHidden="1" w:unhideWhenUsed="1"/>
+    <w:lsdException w:name="Smart Link" w:semiHidden="1" w:unhideWhenUsed="1"/>
   </w:latentStyles>
   <w:style w:type="paragraph" w:default="1" w:styleId="Normal">
     <w:name w:val="Normal"/>
@@ -13598,6 +13536,7 @@
   <w:style w:type="character" w:default="1" w:styleId="DefaultParagraphFont">
     <w:name w:val="Default Paragraph Font"/>
     <w:uiPriority w:val="1"/>
+    <w:semiHidden/>
     <w:unhideWhenUsed/>
   </w:style>
   <w:style w:type="table" w:default="1" w:styleId="TableNormal">

</xml_diff>